<commit_message>
docs: corrections quickstart guide
</commit_message>
<xml_diff>
--- a/docs/catalogue-manager-quickstart.docx
+++ b/docs/catalogue-manager-quickstart.docx
@@ -1,33 +1,39 @@
 
 <file path=word/document.xml><?xml version="1.0" encoding="utf-8"?>
-<w:document xmlns:r="http://schemas.openxmlformats.org/officeDocument/2006/relationships" xmlns:wp="http://schemas.openxmlformats.org/drawingml/2006/wordprocessingDrawing" xmlns:w="http://schemas.openxmlformats.org/wordprocessingml/2006/main" xmlns:w10="urn:schemas-microsoft-com:office:word" xmlns:w14="http://schemas.microsoft.com/office/word/2010/wordml" xmlns:wps="http://schemas.microsoft.com/office/word/2010/wordprocessingShape" xmlns:wpg="http://schemas.microsoft.com/office/word/2010/wordprocessingGroup" xmlns:mc="http://schemas.openxmlformats.org/markup-compatibility/2006" xmlns:v="urn:schemas-microsoft-com:vml" xmlns:o="urn:schemas-microsoft-com:office:office" xmlns:m="http://schemas.openxmlformats.org/officeDocument/2006/math" mc:Ignorable="w14">
+<w:document xmlns:wpc="http://schemas.microsoft.com/office/word/2010/wordprocessingCanvas" xmlns:cx="http://schemas.microsoft.com/office/drawing/2014/chartex" xmlns:cx1="http://schemas.microsoft.com/office/drawing/2015/9/8/chartex" xmlns:cx2="http://schemas.microsoft.com/office/drawing/2015/10/21/chartex" xmlns:cx3="http://schemas.microsoft.com/office/drawing/2016/5/9/chartex" xmlns:cx4="http://schemas.microsoft.com/office/drawing/2016/5/10/chartex" xmlns:cx5="http://schemas.microsoft.com/office/drawing/2016/5/11/chartex" xmlns:cx6="http://schemas.microsoft.com/office/drawing/2016/5/12/chartex" xmlns:cx7="http://schemas.microsoft.com/office/drawing/2016/5/13/chartex" xmlns:cx8="http://schemas.microsoft.com/office/drawing/2016/5/14/chartex" xmlns:mc="http://schemas.openxmlformats.org/markup-compatibility/2006" xmlns:aink="http://schemas.microsoft.com/office/drawing/2016/ink" xmlns:am3d="http://schemas.microsoft.com/office/drawing/2017/model3d" xmlns:o="urn:schemas-microsoft-com:office:office" xmlns:r="http://schemas.openxmlformats.org/officeDocument/2006/relationships" xmlns:m="http://schemas.openxmlformats.org/officeDocument/2006/math" xmlns:v="urn:schemas-microsoft-com:vml" xmlns:wp14="http://schemas.microsoft.com/office/word/2010/wordprocessingDrawing" xmlns:wp="http://schemas.openxmlformats.org/drawingml/2006/wordprocessingDrawing" xmlns:w10="urn:schemas-microsoft-com:office:word" xmlns:w="http://schemas.openxmlformats.org/wordprocessingml/2006/main" xmlns:w14="http://schemas.microsoft.com/office/word/2010/wordml" xmlns:w15="http://schemas.microsoft.com/office/word/2012/wordml" xmlns:w16cex="http://schemas.microsoft.com/office/word/2018/wordml/cex" xmlns:w16cid="http://schemas.microsoft.com/office/word/2016/wordml/cid" xmlns:w16="http://schemas.microsoft.com/office/word/2018/wordml" xmlns:w16se="http://schemas.microsoft.com/office/word/2015/wordml/symex" xmlns:wpg="http://schemas.microsoft.com/office/word/2010/wordprocessingGroup" xmlns:wpi="http://schemas.microsoft.com/office/word/2010/wordprocessingInk" xmlns:wne="http://schemas.microsoft.com/office/word/2006/wordml" xmlns:wps="http://schemas.microsoft.com/office/word/2010/wordprocessingShape" mc:Ignorable="w14 w15 w16se w16cid w16 w16cex wp14">
   <w:body>
     <w:p>
       <w:pPr>
-        <w:pStyle w:val="Title"/>
-        <w:bidi w:val="0"/>
-      </w:pPr>
-      <w:r>
-        <w:rPr>
-          <w:rtl w:val="0"/>
+        <w:pStyle w:val="Titel"/>
+        <w:rPr>
+          <w:lang w:val="en-GB"/>
+        </w:rPr>
+      </w:pPr>
+      <w:r>
+        <w:rPr>
+          <w:lang w:val="en-GB"/>
         </w:rPr>
         <w:t>Catalogue Manager</w:t>
       </w:r>
     </w:p>
     <w:p>
       <w:pPr>
-        <w:pStyle w:val="Body.0"/>
-        <w:bidi w:val="0"/>
-      </w:pPr>
-    </w:p>
-    <w:p>
-      <w:pPr>
-        <w:pStyle w:val="Subtitle"/>
-        <w:bidi w:val="0"/>
-      </w:pPr>
-      <w:r>
-        <w:rPr>
-          <w:rtl w:val="0"/>
+        <w:pStyle w:val="Body0"/>
+        <w:rPr>
+          <w:lang w:val="en-GB"/>
+        </w:rPr>
+      </w:pPr>
+    </w:p>
+    <w:p>
+      <w:pPr>
+        <w:pStyle w:val="Ondertitel"/>
+        <w:rPr>
+          <w:lang w:val="en-GB"/>
+        </w:rPr>
+      </w:pPr>
+      <w:r>
+        <w:rPr>
+          <w:lang w:val="en-GB"/>
         </w:rPr>
         <w:t>Dashboard</w:t>
       </w:r>
@@ -35,11 +41,13 @@
     <w:p>
       <w:pPr>
         <w:pStyle w:val="Body"/>
-        <w:bidi w:val="0"/>
-      </w:pPr>
-      <w:r>
-        <w:rPr>
-          <w:rtl w:val="0"/>
+        <w:rPr>
+          <w:lang w:val="en-GB"/>
+        </w:rPr>
+      </w:pPr>
+      <w:r>
+        <w:rPr>
+          <w:lang w:val="en-GB"/>
         </w:rPr>
         <w:t>The dashboard gives an overview of the documents that have been collected. Its purpose is to provide tools for automatic and human classification through a minimalistic but user friendly interface.</w:t>
       </w:r>
@@ -47,51 +55,84 @@
     <w:p>
       <w:pPr>
         <w:pStyle w:val="Body"/>
-        <w:bidi w:val="0"/>
-      </w:pPr>
-      <w:r>
-        <w:rPr>
-          <w:rtl w:val="0"/>
-        </w:rPr>
-        <w:t>The dashboard is composed of a top panel and a lower panel. The top panel allow the user to browse through the documents and offers multiple filtering options. The lower panel is visible when a document is selected from the list by clicking its title and allows the user to set the acceptance state and add comments. A uniform preview of the document is also available.</w:t>
+        <w:rPr>
+          <w:lang w:val="en-GB"/>
+        </w:rPr>
+      </w:pPr>
+      <w:r>
+        <w:rPr>
+          <w:lang w:val="en-GB"/>
+        </w:rPr>
+        <w:t xml:space="preserve">The dashboard is </w:t>
+      </w:r>
+      <w:r>
+        <w:rPr>
+          <w:lang w:val="en-GB"/>
+        </w:rPr>
+        <w:t>composed of a top panel and a lower panel. The top panel allow</w:t>
+      </w:r>
+      <w:r>
+        <w:rPr>
+          <w:lang w:val="en-GB"/>
+        </w:rPr>
+        <w:t>s</w:t>
+      </w:r>
+      <w:r>
+        <w:rPr>
+          <w:lang w:val="en-GB"/>
+        </w:rPr>
+        <w:t xml:space="preserve"> the user to browse through the documents and offers multiple filtering options. The lower panel is visible when a document is selected from the list by clicking its title and allows the user to</w:t>
+      </w:r>
+      <w:r>
+        <w:rPr>
+          <w:lang w:val="en-GB"/>
+        </w:rPr>
+        <w:t xml:space="preserve"> set the acceptance state and add comments. A uniform preview of the document is also available.</w:t>
       </w:r>
     </w:p>
     <w:p>
       <w:pPr>
         <w:pStyle w:val="Body"/>
-        <w:bidi w:val="0"/>
+        <w:rPr>
+          <w:lang w:val="en-GB"/>
+        </w:rPr>
       </w:pPr>
     </w:p>
     <w:p>
       <w:pPr>
         <w:pStyle w:val="Body"/>
-        <w:bidi w:val="0"/>
-      </w:pPr>
-      <w:r>
-        <w:rPr>
-          <w:rFonts w:ascii="Arial Unicode MS" w:cs="Arial Unicode MS" w:hAnsi="Arial Unicode MS" w:eastAsia="Arial Unicode MS"/>
-          <w:b w:val="0"/>
-          <w:bCs w:val="0"/>
-          <w:i w:val="0"/>
-          <w:iCs w:val="0"/>
+        <w:rPr>
+          <w:lang w:val="en-GB"/>
+        </w:rPr>
+      </w:pPr>
+      <w:r>
+        <w:rPr>
+          <w:rFonts w:ascii="Arial Unicode MS" w:hAnsi="Arial Unicode MS"/>
+          <w:lang w:val="en-GB"/>
         </w:rPr>
         <w:br w:type="page"/>
       </w:r>
     </w:p>
     <w:p>
       <w:pPr>
-        <w:pStyle w:val="Heading 2"/>
-        <w:bidi w:val="0"/>
-      </w:pPr>
-      <w:r>
-        <w:rPr>
-          <w:rtl w:val="0"/>
-        </w:rPr>
+        <w:pStyle w:val="Kop2"/>
+        <w:rPr>
+          <w:lang w:val="en-GB"/>
+        </w:rPr>
+      </w:pPr>
+      <w:r>
+        <w:rPr>
+          <w:lang w:val="en-GB"/>
+        </w:rPr>
+        <w:lastRenderedPageBreak/>
         <w:t>Top panel</w:t>
       </w:r>
       <w:r>
+        <w:rPr>
+          <w:noProof/>
+        </w:rPr>
         <w:drawing>
-          <wp:anchor distT="152400" distB="152400" distL="152400" distR="152400" simplePos="0" relativeHeight="251659264" behindDoc="0" locked="0" layoutInCell="1" allowOverlap="1">
+          <wp:anchor distT="152400" distB="152400" distL="152400" distR="152400" simplePos="0" relativeHeight="251659264" behindDoc="0" locked="0" layoutInCell="1" allowOverlap="1" wp14:anchorId="7F2E8F11" wp14:editId="38336873">
             <wp:simplePos x="0" y="0"/>
             <wp:positionH relativeFrom="margin">
               <wp:posOffset>-6349</wp:posOffset>
@@ -122,9 +163,7 @@
                     </pic:cNvPicPr>
                   </pic:nvPicPr>
                   <pic:blipFill>
-                    <a:blip r:embed="rId4">
-                      <a:extLst/>
-                    </a:blip>
+                    <a:blip r:embed="rId7"/>
                     <a:stretch>
                       <a:fillRect/>
                     </a:stretch>
@@ -152,418 +191,512 @@
     </w:p>
     <w:p>
       <w:pPr>
-        <w:pStyle w:val="Body.0"/>
+        <w:pStyle w:val="Body0"/>
         <w:numPr>
           <w:ilvl w:val="0"/>
           <w:numId w:val="2"/>
         </w:numPr>
-        <w:bidi w:val="0"/>
-      </w:pPr>
-      <w:r>
-        <w:rPr>
-          <w:rFonts w:cs="Arial Unicode MS" w:eastAsia="Arial Unicode MS"/>
-          <w:rtl w:val="0"/>
-          <w:lang w:val="nl-NL"/>
+        <w:rPr>
+          <w:lang w:val="en-GB"/>
+        </w:rPr>
+      </w:pPr>
+      <w:r>
+        <w:rPr>
+          <w:rFonts w:eastAsia="Arial Unicode MS" w:cs="Arial Unicode MS"/>
+          <w:lang w:val="en-GB"/>
         </w:rPr>
         <w:t>When clicking on a document title the document details will be shown in the lower panel</w:t>
       </w:r>
     </w:p>
     <w:p>
       <w:pPr>
-        <w:pStyle w:val="Body.0"/>
+        <w:pStyle w:val="Body0"/>
         <w:numPr>
           <w:ilvl w:val="0"/>
           <w:numId w:val="2"/>
         </w:numPr>
-        <w:bidi w:val="0"/>
-      </w:pPr>
-      <w:r>
-        <w:rPr>
-          <w:rFonts w:cs="Arial Unicode MS" w:eastAsia="Arial Unicode MS"/>
-          <w:rtl w:val="0"/>
-          <w:lang w:val="nl-NL"/>
+        <w:rPr>
+          <w:lang w:val="en-GB"/>
+        </w:rPr>
+      </w:pPr>
+      <w:r>
+        <w:rPr>
+          <w:rFonts w:eastAsia="Arial Unicode MS" w:cs="Arial Unicode MS"/>
+          <w:lang w:val="en-GB"/>
         </w:rPr>
         <w:t>The number behind a title (</w:t>
       </w:r>
       <w:r>
         <w:rPr>
-          <w:rFonts w:cs="Arial Unicode MS" w:eastAsia="Arial Unicode MS" w:hint="default"/>
-          <w:rtl w:val="0"/>
-          <w:lang w:val="nl-NL"/>
+          <w:rFonts w:eastAsia="Arial Unicode MS" w:cs="Arial Unicode MS"/>
+          <w:lang w:val="en-GB"/>
         </w:rPr>
         <w:t>“</w:t>
       </w:r>
       <w:r>
         <w:rPr>
-          <w:rFonts w:cs="Arial Unicode MS" w:eastAsia="Arial Unicode MS"/>
-          <w:rtl w:val="0"/>
-          <w:lang w:val="nl-NL"/>
+          <w:rFonts w:eastAsia="Arial Unicode MS" w:cs="Arial Unicode MS"/>
+          <w:lang w:val="en-GB"/>
         </w:rPr>
         <w:t>1</w:t>
       </w:r>
       <w:r>
         <w:rPr>
-          <w:rFonts w:cs="Arial Unicode MS" w:eastAsia="Arial Unicode MS" w:hint="default"/>
-          <w:rtl w:val="0"/>
-          <w:lang w:val="nl-NL"/>
+          <w:rFonts w:eastAsia="Arial Unicode MS" w:cs="Arial Unicode MS"/>
+          <w:lang w:val="en-GB"/>
         </w:rPr>
         <w:t xml:space="preserve">” </w:t>
       </w:r>
       <w:r>
         <w:rPr>
-          <w:rFonts w:cs="Arial Unicode MS" w:eastAsia="Arial Unicode MS"/>
-          <w:rtl w:val="0"/>
-          <w:lang w:val="nl-NL"/>
-        </w:rPr>
-        <w:t>in the screenshot) indicates that a document has a comment</w:t>
-      </w:r>
-    </w:p>
-    <w:p>
-      <w:pPr>
-        <w:pStyle w:val="Body.0"/>
+          <w:rFonts w:eastAsia="Arial Unicode MS" w:cs="Arial Unicode MS"/>
+          <w:lang w:val="en-GB"/>
+        </w:rPr>
+        <w:t>in the screenshot) indicat</w:t>
+      </w:r>
+      <w:r>
+        <w:rPr>
+          <w:rFonts w:eastAsia="Arial Unicode MS" w:cs="Arial Unicode MS"/>
+          <w:lang w:val="en-GB"/>
+        </w:rPr>
+        <w:t>es that a document has a comment</w:t>
+      </w:r>
+    </w:p>
+    <w:p>
+      <w:pPr>
+        <w:pStyle w:val="Body0"/>
         <w:numPr>
           <w:ilvl w:val="0"/>
           <w:numId w:val="2"/>
         </w:numPr>
-        <w:bidi w:val="0"/>
-      </w:pPr>
-      <w:r>
-        <w:rPr>
-          <w:rFonts w:cs="Arial Unicode MS" w:eastAsia="Arial Unicode MS"/>
-          <w:rtl w:val="0"/>
-          <w:lang w:val="nl-NL"/>
+        <w:rPr>
+          <w:lang w:val="en-GB"/>
+        </w:rPr>
+      </w:pPr>
+      <w:r>
+        <w:rPr>
+          <w:rFonts w:eastAsia="Arial Unicode MS" w:cs="Arial Unicode MS"/>
+          <w:lang w:val="en-GB"/>
         </w:rPr>
         <w:t xml:space="preserve">Tags can be added directly in the input field. Start typing and press </w:t>
       </w:r>
       <w:r>
         <w:rPr>
-          <w:rFonts w:cs="Arial Unicode MS" w:eastAsia="Arial Unicode MS" w:hint="default"/>
-          <w:rtl w:val="0"/>
-          <w:lang w:val="nl-NL"/>
+          <w:rFonts w:eastAsia="Arial Unicode MS" w:cs="Arial Unicode MS"/>
+          <w:lang w:val="en-GB"/>
         </w:rPr>
         <w:t>“</w:t>
       </w:r>
       <w:r>
         <w:rPr>
-          <w:rFonts w:cs="Arial Unicode MS" w:eastAsia="Arial Unicode MS"/>
-          <w:rtl w:val="0"/>
-          <w:lang w:val="nl-NL"/>
+          <w:rFonts w:eastAsia="Arial Unicode MS" w:cs="Arial Unicode MS"/>
+          <w:lang w:val="en-GB"/>
         </w:rPr>
         <w:t>enter</w:t>
       </w:r>
       <w:r>
         <w:rPr>
-          <w:rFonts w:cs="Arial Unicode MS" w:eastAsia="Arial Unicode MS" w:hint="default"/>
-          <w:rtl w:val="0"/>
-          <w:lang w:val="nl-NL"/>
+          <w:rFonts w:eastAsia="Arial Unicode MS" w:cs="Arial Unicode MS"/>
+          <w:lang w:val="en-GB"/>
         </w:rPr>
         <w:t xml:space="preserve">” </w:t>
       </w:r>
       <w:r>
         <w:rPr>
-          <w:rFonts w:cs="Arial Unicode MS" w:eastAsia="Arial Unicode MS"/>
-          <w:rtl w:val="0"/>
-          <w:lang w:val="nl-NL"/>
-        </w:rPr>
-        <w:t>to create a new tag for a document.</w:t>
-      </w:r>
-    </w:p>
-    <w:p>
-      <w:pPr>
-        <w:pStyle w:val="Body.0"/>
+          <w:rFonts w:eastAsia="Arial Unicode MS" w:cs="Arial Unicode MS"/>
+          <w:lang w:val="en-GB"/>
+        </w:rPr>
+        <w:t>to create a new tag for a document</w:t>
+      </w:r>
+    </w:p>
+    <w:p>
+      <w:pPr>
+        <w:pStyle w:val="Body0"/>
         <w:numPr>
           <w:ilvl w:val="0"/>
           <w:numId w:val="2"/>
         </w:numPr>
-        <w:bidi w:val="0"/>
-      </w:pPr>
-      <w:r>
-        <w:rPr>
-          <w:rFonts w:cs="Arial Unicode MS" w:eastAsia="Arial Unicode MS"/>
-          <w:rtl w:val="0"/>
-          <w:lang w:val="nl-NL"/>
-        </w:rPr>
-        <w:t>The states column show the Acceptance State given by difference users where green means Accepted, red means Rejected and gray means unvalidated. A tooltip containing meta data is also available</w:t>
-      </w:r>
-    </w:p>
-    <w:p>
-      <w:pPr>
-        <w:pStyle w:val="Body.0"/>
+        <w:rPr>
+          <w:lang w:val="en-GB"/>
+        </w:rPr>
+      </w:pPr>
+      <w:r>
+        <w:rPr>
+          <w:rFonts w:eastAsia="Arial Unicode MS" w:cs="Arial Unicode MS"/>
+          <w:lang w:val="en-GB"/>
+        </w:rPr>
+        <w:t>The states column show</w:t>
+      </w:r>
+      <w:r>
+        <w:rPr>
+          <w:rFonts w:eastAsia="Arial Unicode MS" w:cs="Arial Unicode MS"/>
+          <w:lang w:val="en-GB"/>
+        </w:rPr>
+        <w:t>s</w:t>
+      </w:r>
+      <w:r>
+        <w:rPr>
+          <w:rFonts w:eastAsia="Arial Unicode MS" w:cs="Arial Unicode MS"/>
+          <w:lang w:val="en-GB"/>
+        </w:rPr>
+        <w:t xml:space="preserve"> the Acceptance State given by differe</w:t>
+      </w:r>
+      <w:r>
+        <w:rPr>
+          <w:rFonts w:eastAsia="Arial Unicode MS" w:cs="Arial Unicode MS"/>
+          <w:lang w:val="en-GB"/>
+        </w:rPr>
+        <w:t>nt</w:t>
+      </w:r>
+      <w:r>
+        <w:rPr>
+          <w:rFonts w:eastAsia="Arial Unicode MS" w:cs="Arial Unicode MS"/>
+          <w:lang w:val="en-GB"/>
+        </w:rPr>
+        <w:t xml:space="preserve"> users where green means Accepted, red means R</w:t>
+      </w:r>
+      <w:r>
+        <w:rPr>
+          <w:rFonts w:eastAsia="Arial Unicode MS" w:cs="Arial Unicode MS"/>
+          <w:lang w:val="en-GB"/>
+        </w:rPr>
+        <w:t xml:space="preserve">ejected and </w:t>
+      </w:r>
+      <w:proofErr w:type="spellStart"/>
+      <w:r>
+        <w:rPr>
+          <w:rFonts w:eastAsia="Arial Unicode MS" w:cs="Arial Unicode MS"/>
+          <w:lang w:val="en-GB"/>
+        </w:rPr>
+        <w:t>gray</w:t>
+      </w:r>
+      <w:proofErr w:type="spellEnd"/>
+      <w:r>
+        <w:rPr>
+          <w:rFonts w:eastAsia="Arial Unicode MS" w:cs="Arial Unicode MS"/>
+          <w:lang w:val="en-GB"/>
+        </w:rPr>
+        <w:t xml:space="preserve"> means unvalidated. A tooltip containing meta data is also available</w:t>
+      </w:r>
+    </w:p>
+    <w:p>
+      <w:pPr>
+        <w:pStyle w:val="Body0"/>
         <w:numPr>
           <w:ilvl w:val="0"/>
           <w:numId w:val="2"/>
         </w:numPr>
-        <w:bidi w:val="0"/>
-      </w:pPr>
-      <w:r>
-        <w:rPr>
-          <w:rFonts w:cs="Arial Unicode MS" w:eastAsia="Arial Unicode MS"/>
-          <w:rtl w:val="0"/>
-          <w:lang w:val="nl-NL"/>
-        </w:rPr>
-        <w:t>Documents that have been analyzed by an automatic classifier will also show up in the list of users</w:t>
-      </w:r>
-    </w:p>
-    <w:p>
-      <w:pPr>
-        <w:pStyle w:val="Body.0"/>
+        <w:rPr>
+          <w:lang w:val="en-GB"/>
+        </w:rPr>
+      </w:pPr>
+      <w:r>
+        <w:rPr>
+          <w:rFonts w:eastAsia="Arial Unicode MS" w:cs="Arial Unicode MS"/>
+          <w:lang w:val="en-GB"/>
+        </w:rPr>
+        <w:t xml:space="preserve">Documents that have been </w:t>
+      </w:r>
+      <w:proofErr w:type="spellStart"/>
+      <w:r>
+        <w:rPr>
+          <w:rFonts w:eastAsia="Arial Unicode MS" w:cs="Arial Unicode MS"/>
+          <w:lang w:val="en-GB"/>
+        </w:rPr>
+        <w:t>analyzed</w:t>
+      </w:r>
+      <w:proofErr w:type="spellEnd"/>
+      <w:r>
+        <w:rPr>
+          <w:rFonts w:eastAsia="Arial Unicode MS" w:cs="Arial Unicode MS"/>
+          <w:lang w:val="en-GB"/>
+        </w:rPr>
+        <w:t xml:space="preserve"> by an automatic classifier will also show up in the list of users</w:t>
+      </w:r>
+    </w:p>
+    <w:p>
+      <w:pPr>
+        <w:pStyle w:val="Body0"/>
         <w:numPr>
           <w:ilvl w:val="0"/>
           <w:numId w:val="2"/>
         </w:numPr>
-        <w:bidi w:val="0"/>
-      </w:pPr>
-      <w:r>
-        <w:rPr>
-          <w:rFonts w:cs="Arial Unicode MS" w:eastAsia="Arial Unicode MS"/>
-          <w:rtl w:val="0"/>
-          <w:lang w:val="nl-NL"/>
+        <w:rPr>
+          <w:lang w:val="en-GB"/>
+        </w:rPr>
+      </w:pPr>
+      <w:r>
+        <w:rPr>
+          <w:rFonts w:eastAsia="Arial Unicode MS" w:cs="Arial Unicode MS"/>
+          <w:lang w:val="en-GB"/>
         </w:rPr>
         <w:t>The documents list has multiple filtering options</w:t>
       </w:r>
     </w:p>
     <w:p>
       <w:pPr>
-        <w:pStyle w:val="Body.0"/>
+        <w:pStyle w:val="Body0"/>
         <w:numPr>
           <w:ilvl w:val="1"/>
           <w:numId w:val="2"/>
         </w:numPr>
-        <w:bidi w:val="0"/>
-      </w:pPr>
-      <w:r>
-        <w:rPr>
-          <w:rFonts w:cs="Arial Unicode MS" w:eastAsia="Arial Unicode MS" w:hint="default"/>
-          <w:rtl w:val="0"/>
-          <w:lang w:val="nl-NL"/>
+        <w:rPr>
+          <w:lang w:val="en-GB"/>
+        </w:rPr>
+      </w:pPr>
+      <w:r>
+        <w:rPr>
+          <w:rFonts w:eastAsia="Arial Unicode MS" w:cs="Arial Unicode MS"/>
+          <w:lang w:val="en-GB"/>
         </w:rPr>
         <w:t>“</w:t>
       </w:r>
       <w:r>
         <w:rPr>
-          <w:rFonts w:cs="Arial Unicode MS" w:eastAsia="Arial Unicode MS"/>
-          <w:rtl w:val="0"/>
-          <w:lang w:val="nl-NL"/>
+          <w:rFonts w:eastAsia="Arial Unicode MS" w:cs="Arial Unicode MS"/>
+          <w:lang w:val="en-GB"/>
         </w:rPr>
         <w:t>Search for</w:t>
       </w:r>
       <w:r>
         <w:rPr>
-          <w:rFonts w:cs="Arial Unicode MS" w:eastAsia="Arial Unicode MS" w:hint="default"/>
-          <w:rtl w:val="0"/>
-          <w:lang w:val="nl-NL"/>
+          <w:rFonts w:eastAsia="Arial Unicode MS" w:cs="Arial Unicode MS"/>
+          <w:lang w:val="en-GB"/>
         </w:rPr>
         <w:t xml:space="preserve">” </w:t>
       </w:r>
       <w:r>
         <w:rPr>
-          <w:rFonts w:cs="Arial Unicode MS" w:eastAsia="Arial Unicode MS"/>
-          <w:rtl w:val="0"/>
-          <w:lang w:val="nl-NL"/>
-        </w:rPr>
-        <w:t>show the documents that have the search term in their title</w:t>
-      </w:r>
-    </w:p>
-    <w:p>
-      <w:pPr>
-        <w:pStyle w:val="Body.0"/>
+          <w:rFonts w:eastAsia="Arial Unicode MS" w:cs="Arial Unicode MS"/>
+          <w:lang w:val="en-GB"/>
+        </w:rPr>
+        <w:t>show the</w:t>
+      </w:r>
+      <w:r>
+        <w:rPr>
+          <w:rFonts w:eastAsia="Arial Unicode MS" w:cs="Arial Unicode MS"/>
+          <w:lang w:val="en-GB"/>
+        </w:rPr>
+        <w:t xml:space="preserve"> documents that have the search term in their title</w:t>
+      </w:r>
+    </w:p>
+    <w:p>
+      <w:pPr>
+        <w:pStyle w:val="Body0"/>
         <w:numPr>
           <w:ilvl w:val="1"/>
           <w:numId w:val="2"/>
         </w:numPr>
-        <w:bidi w:val="0"/>
-      </w:pPr>
-      <w:r>
-        <w:rPr>
-          <w:rFonts w:cs="Arial Unicode MS" w:eastAsia="Arial Unicode MS" w:hint="default"/>
-          <w:rtl w:val="0"/>
-          <w:lang w:val="nl-NL"/>
+        <w:rPr>
+          <w:lang w:val="en-GB"/>
+        </w:rPr>
+      </w:pPr>
+      <w:r>
+        <w:rPr>
+          <w:rFonts w:eastAsia="Arial Unicode MS" w:cs="Arial Unicode MS"/>
+          <w:lang w:val="en-GB"/>
         </w:rPr>
         <w:t>“</w:t>
       </w:r>
       <w:r>
         <w:rPr>
-          <w:rFonts w:cs="Arial Unicode MS" w:eastAsia="Arial Unicode MS"/>
-          <w:rtl w:val="0"/>
-          <w:lang w:val="nl-NL"/>
+          <w:rFonts w:eastAsia="Arial Unicode MS" w:cs="Arial Unicode MS"/>
+          <w:lang w:val="en-GB"/>
         </w:rPr>
         <w:t>Filter</w:t>
       </w:r>
       <w:r>
         <w:rPr>
-          <w:rFonts w:cs="Arial Unicode MS" w:eastAsia="Arial Unicode MS" w:hint="default"/>
-          <w:rtl w:val="0"/>
-          <w:lang w:val="nl-NL"/>
+          <w:rFonts w:eastAsia="Arial Unicode MS" w:cs="Arial Unicode MS"/>
+          <w:lang w:val="en-GB"/>
         </w:rPr>
         <w:t xml:space="preserve">…” </w:t>
       </w:r>
       <w:r>
         <w:rPr>
-          <w:rFonts w:cs="Arial Unicode MS" w:eastAsia="Arial Unicode MS"/>
-          <w:rtl w:val="0"/>
-          <w:lang w:val="nl-NL"/>
+          <w:rFonts w:eastAsia="Arial Unicode MS" w:cs="Arial Unicode MS"/>
+          <w:lang w:val="en-GB"/>
         </w:rPr>
         <w:t>according to acceptance state (Unvalidated / Accepted / Rejected)</w:t>
       </w:r>
     </w:p>
     <w:p>
       <w:pPr>
-        <w:pStyle w:val="Body.0"/>
+        <w:pStyle w:val="Body0"/>
         <w:numPr>
           <w:ilvl w:val="1"/>
           <w:numId w:val="2"/>
         </w:numPr>
-        <w:bidi w:val="0"/>
-      </w:pPr>
-      <w:r>
-        <w:rPr>
-          <w:rFonts w:cs="Arial Unicode MS" w:eastAsia="Arial Unicode MS" w:hint="default"/>
-          <w:rtl w:val="0"/>
-          <w:lang w:val="nl-NL"/>
+        <w:rPr>
+          <w:lang w:val="en-GB"/>
+        </w:rPr>
+      </w:pPr>
+      <w:r>
+        <w:rPr>
+          <w:rFonts w:eastAsia="Arial Unicode MS" w:cs="Arial Unicode MS"/>
+          <w:lang w:val="en-GB"/>
         </w:rPr>
         <w:t>“</w:t>
       </w:r>
       <w:r>
         <w:rPr>
-          <w:rFonts w:cs="Arial Unicode MS" w:eastAsia="Arial Unicode MS"/>
-          <w:rtl w:val="0"/>
-          <w:lang w:val="nl-NL"/>
+          <w:rFonts w:eastAsia="Arial Unicode MS" w:cs="Arial Unicode MS"/>
+          <w:lang w:val="en-GB"/>
         </w:rPr>
         <w:t>Own</w:t>
       </w:r>
       <w:r>
         <w:rPr>
-          <w:rFonts w:cs="Arial Unicode MS" w:eastAsia="Arial Unicode MS" w:hint="default"/>
-          <w:rtl w:val="0"/>
-          <w:lang w:val="nl-NL"/>
+          <w:rFonts w:eastAsia="Arial Unicode MS" w:cs="Arial Unicode MS"/>
+          <w:lang w:val="en-GB"/>
         </w:rPr>
         <w:t xml:space="preserve">” </w:t>
       </w:r>
       <w:r>
         <w:rPr>
-          <w:rFonts w:cs="Arial Unicode MS" w:eastAsia="Arial Unicode MS"/>
-          <w:rtl w:val="0"/>
-          <w:lang w:val="nl-NL"/>
+          <w:rFonts w:eastAsia="Arial Unicode MS" w:cs="Arial Unicode MS"/>
+          <w:lang w:val="en-GB"/>
         </w:rPr>
         <w:t>show only documents that have been validated by yourself (either Accepted / Rejected)</w:t>
       </w:r>
     </w:p>
     <w:p>
       <w:pPr>
-        <w:pStyle w:val="Body.0"/>
+        <w:pStyle w:val="Body0"/>
         <w:numPr>
           <w:ilvl w:val="1"/>
           <w:numId w:val="2"/>
         </w:numPr>
-        <w:bidi w:val="0"/>
-      </w:pPr>
-      <w:r>
-        <w:rPr>
-          <w:rFonts w:cs="Arial Unicode MS" w:eastAsia="Arial Unicode MS"/>
-          <w:rtl w:val="0"/>
-          <w:lang w:val="nl-NL"/>
+        <w:rPr>
+          <w:lang w:val="en-GB"/>
+        </w:rPr>
+      </w:pPr>
+      <w:r>
+        <w:rPr>
+          <w:rFonts w:eastAsia="Arial Unicode MS" w:cs="Arial Unicode MS"/>
+          <w:lang w:val="en-GB"/>
         </w:rPr>
         <w:t xml:space="preserve">The number seen after </w:t>
       </w:r>
       <w:r>
         <w:rPr>
-          <w:rFonts w:cs="Arial Unicode MS" w:eastAsia="Arial Unicode MS" w:hint="default"/>
-          <w:rtl w:val="0"/>
-          <w:lang w:val="nl-NL"/>
+          <w:rFonts w:eastAsia="Arial Unicode MS" w:cs="Arial Unicode MS"/>
+          <w:lang w:val="en-GB"/>
         </w:rPr>
         <w:t>“</w:t>
       </w:r>
       <w:r>
         <w:rPr>
-          <w:rFonts w:cs="Arial Unicode MS" w:eastAsia="Arial Unicode MS"/>
-          <w:rtl w:val="0"/>
-          <w:lang w:val="nl-NL"/>
-        </w:rPr>
-        <w:t>Document found</w:t>
-      </w:r>
-      <w:r>
-        <w:rPr>
-          <w:rFonts w:cs="Arial Unicode MS" w:eastAsia="Arial Unicode MS" w:hint="default"/>
-          <w:rtl w:val="0"/>
-          <w:lang w:val="nl-NL"/>
+          <w:rFonts w:eastAsia="Arial Unicode MS" w:cs="Arial Unicode MS"/>
+          <w:lang w:val="en-GB"/>
+        </w:rPr>
+        <w:t>Document foun</w:t>
+      </w:r>
+      <w:r>
+        <w:rPr>
+          <w:rFonts w:eastAsia="Arial Unicode MS" w:cs="Arial Unicode MS"/>
+          <w:lang w:val="en-GB"/>
+        </w:rPr>
+        <w:t>d</w:t>
+      </w:r>
+      <w:r>
+        <w:rPr>
+          <w:rFonts w:eastAsia="Arial Unicode MS" w:cs="Arial Unicode MS"/>
+          <w:lang w:val="en-GB"/>
         </w:rPr>
         <w:t xml:space="preserve">” </w:t>
       </w:r>
       <w:r>
         <w:rPr>
-          <w:rFonts w:cs="Arial Unicode MS" w:eastAsia="Arial Unicode MS"/>
-          <w:rtl w:val="0"/>
-          <w:lang w:val="nl-NL"/>
+          <w:rFonts w:eastAsia="Arial Unicode MS" w:cs="Arial Unicode MS"/>
+          <w:lang w:val="en-GB"/>
         </w:rPr>
         <w:t>is the number of results according to filtering options</w:t>
       </w:r>
     </w:p>
     <w:p>
       <w:pPr>
-        <w:pStyle w:val="Body.0"/>
+        <w:pStyle w:val="Body0"/>
         <w:numPr>
           <w:ilvl w:val="1"/>
           <w:numId w:val="2"/>
         </w:numPr>
-        <w:bidi w:val="0"/>
-      </w:pPr>
-      <w:r>
-        <w:rPr>
-          <w:rFonts w:cs="Arial Unicode MS" w:eastAsia="Arial Unicode MS"/>
-          <w:rtl w:val="0"/>
-          <w:lang w:val="nl-NL"/>
+        <w:rPr>
+          <w:lang w:val="en-GB"/>
+        </w:rPr>
+      </w:pPr>
+      <w:r>
+        <w:rPr>
+          <w:rFonts w:eastAsia="Arial Unicode MS" w:cs="Arial Unicode MS"/>
+          <w:lang w:val="en-GB"/>
         </w:rPr>
         <w:t>The numbers on the left are for the entire collection of documents in the system</w:t>
       </w:r>
     </w:p>
     <w:p>
       <w:pPr>
-        <w:pStyle w:val="Body.0"/>
+        <w:pStyle w:val="Body0"/>
         <w:numPr>
           <w:ilvl w:val="0"/>
           <w:numId w:val="2"/>
         </w:numPr>
-        <w:bidi w:val="0"/>
-      </w:pPr>
-      <w:r>
-        <w:rPr>
-          <w:rFonts w:cs="Arial Unicode MS" w:eastAsia="Arial Unicode MS"/>
-          <w:rtl w:val="0"/>
-          <w:lang w:val="nl-NL"/>
-        </w:rPr>
-        <w:t>A</w:t>
-      </w:r>
-      <w:r>
-        <w:rPr>
-          <w:rFonts w:cs="Arial Unicode MS" w:eastAsia="Arial Unicode MS"/>
-          <w:rtl w:val="0"/>
+        <w:rPr>
+          <w:lang w:val="en-GB"/>
+        </w:rPr>
+      </w:pPr>
+      <w:r>
+        <w:rPr>
+          <w:rFonts w:eastAsia="Arial Unicode MS" w:cs="Arial Unicode MS"/>
+          <w:lang w:val="en-GB"/>
+        </w:rPr>
+        <w:t>Ad</w:t>
+      </w:r>
+      <w:proofErr w:type="spellStart"/>
+      <w:r>
+        <w:rPr>
+          <w:rFonts w:eastAsia="Arial Unicode MS" w:cs="Arial Unicode MS"/>
           <w:lang w:val="en-US"/>
         </w:rPr>
-        <w:t>dditionally</w:t>
-      </w:r>
-      <w:r>
-        <w:rPr>
-          <w:rFonts w:cs="Arial Unicode MS" w:eastAsia="Arial Unicode MS"/>
-          <w:rtl w:val="0"/>
-          <w:lang w:val="nl-NL"/>
-        </w:rPr>
-        <w:t xml:space="preserve"> a progress bar is shown above the table indicating the number (%) of documents that have been validated (either Accepted or Rejected)</w:t>
-      </w:r>
-    </w:p>
-    <w:p>
-      <w:pPr>
-        <w:pStyle w:val="Body.0"/>
+        <w:t>ditionall</w:t>
+      </w:r>
+      <w:r>
+        <w:rPr>
+          <w:rFonts w:eastAsia="Arial Unicode MS" w:cs="Arial Unicode MS"/>
+          <w:lang w:val="en-US"/>
+        </w:rPr>
+        <w:t>y</w:t>
+      </w:r>
+      <w:proofErr w:type="spellEnd"/>
+      <w:r>
+        <w:rPr>
+          <w:rFonts w:eastAsia="Arial Unicode MS" w:cs="Arial Unicode MS"/>
+          <w:lang w:val="en-GB"/>
+        </w:rPr>
+        <w:t xml:space="preserve"> a progress bar is shown above the table indicating the number (%) of documents that have been validated</w:t>
+      </w:r>
+      <w:r>
+        <w:rPr>
+          <w:rFonts w:eastAsia="Arial Unicode MS" w:cs="Arial Unicode MS"/>
+          <w:lang w:val="en-GB"/>
+        </w:rPr>
+        <w:t xml:space="preserve"> (either Accepted or Rejected)</w:t>
+      </w:r>
+    </w:p>
+    <w:p>
+      <w:pPr>
+        <w:pStyle w:val="Body0"/>
         <w:numPr>
           <w:ilvl w:val="0"/>
           <w:numId w:val="2"/>
         </w:numPr>
-        <w:bidi w:val="0"/>
-      </w:pPr>
-      <w:r>
-        <w:rPr>
-          <w:rFonts w:cs="Arial Unicode MS" w:eastAsia="Arial Unicode MS"/>
-          <w:rtl w:val="0"/>
-          <w:lang w:val="nl-NL"/>
+        <w:rPr>
+          <w:lang w:val="en-GB"/>
+        </w:rPr>
+      </w:pPr>
+      <w:r>
+        <w:rPr>
+          <w:rFonts w:eastAsia="Arial Unicode MS" w:cs="Arial Unicode MS"/>
+          <w:lang w:val="en-GB"/>
         </w:rPr>
         <w:t>Below the table a pager is shown allowing to browse through the documents</w:t>
       </w:r>
@@ -571,33 +704,37 @@
     <w:p>
       <w:pPr>
         <w:pStyle w:val="Body"/>
-        <w:bidi w:val="0"/>
-      </w:pPr>
-      <w:r>
-        <w:rPr>
-          <w:rFonts w:ascii="Arial Unicode MS" w:cs="Arial Unicode MS" w:hAnsi="Arial Unicode MS" w:eastAsia="Arial Unicode MS"/>
-          <w:b w:val="0"/>
-          <w:bCs w:val="0"/>
-          <w:i w:val="0"/>
-          <w:iCs w:val="0"/>
+        <w:rPr>
+          <w:lang w:val="en-GB"/>
+        </w:rPr>
+      </w:pPr>
+      <w:r>
+        <w:rPr>
+          <w:rFonts w:ascii="Arial Unicode MS" w:hAnsi="Arial Unicode MS"/>
+          <w:lang w:val="en-GB"/>
         </w:rPr>
         <w:br w:type="page"/>
       </w:r>
     </w:p>
     <w:p>
       <w:pPr>
-        <w:pStyle w:val="Heading 2"/>
-        <w:bidi w:val="0"/>
-      </w:pPr>
-      <w:r>
-        <w:rPr>
-          <w:rtl w:val="0"/>
-        </w:rPr>
-        <w:t>Lower Panel</w:t>
-      </w:r>
-      <w:r>
+        <w:pStyle w:val="Kop2"/>
+      </w:pPr>
+      <w:proofErr w:type="spellStart"/>
+      <w:r>
+        <w:lastRenderedPageBreak/>
+        <w:t>Lower</w:t>
+      </w:r>
+      <w:proofErr w:type="spellEnd"/>
+      <w:r>
+        <w:t xml:space="preserve"> Panel</w:t>
+      </w:r>
+      <w:r>
+        <w:rPr>
+          <w:noProof/>
+        </w:rPr>
         <w:drawing>
-          <wp:anchor distT="152400" distB="152400" distL="152400" distR="152400" simplePos="0" relativeHeight="251660288" behindDoc="0" locked="0" layoutInCell="1" allowOverlap="1">
+          <wp:anchor distT="152400" distB="152400" distL="152400" distR="152400" simplePos="0" relativeHeight="251660288" behindDoc="0" locked="0" layoutInCell="1" allowOverlap="1" wp14:anchorId="273AE590" wp14:editId="19857A5D">
             <wp:simplePos x="0" y="0"/>
             <wp:positionH relativeFrom="margin">
               <wp:posOffset>-6349</wp:posOffset>
@@ -628,9 +765,7 @@
                     </pic:cNvPicPr>
                   </pic:nvPicPr>
                   <pic:blipFill>
-                    <a:blip r:embed="rId5">
-                      <a:extLst/>
-                    </a:blip>
+                    <a:blip r:embed="rId8"/>
                     <a:stretch>
                       <a:fillRect/>
                     </a:stretch>
@@ -658,198 +793,275 @@
     </w:p>
     <w:p>
       <w:pPr>
-        <w:pStyle w:val="Body.0"/>
+        <w:pStyle w:val="Body0"/>
         <w:numPr>
           <w:ilvl w:val="0"/>
           <w:numId w:val="3"/>
         </w:numPr>
-        <w:bidi w:val="0"/>
-      </w:pPr>
-      <w:r>
-        <w:rPr>
-          <w:rFonts w:cs="Arial Unicode MS" w:eastAsia="Arial Unicode MS"/>
-          <w:rtl w:val="0"/>
-          <w:lang w:val="nl-NL"/>
-        </w:rPr>
-        <w:t>After selecting a document from the list the detail of the document are shown</w:t>
-      </w:r>
-    </w:p>
-    <w:p>
-      <w:pPr>
-        <w:pStyle w:val="Body.0"/>
+        <w:rPr>
+          <w:lang w:val="en-GB"/>
+        </w:rPr>
+      </w:pPr>
+      <w:r>
+        <w:rPr>
+          <w:rFonts w:eastAsia="Arial Unicode MS" w:cs="Arial Unicode MS"/>
+          <w:lang w:val="en-GB"/>
+        </w:rPr>
+        <w:t>After selecting a document from the list the detail</w:t>
+      </w:r>
+      <w:r>
+        <w:rPr>
+          <w:rFonts w:eastAsia="Arial Unicode MS" w:cs="Arial Unicode MS"/>
+          <w:lang w:val="en-GB"/>
+        </w:rPr>
+        <w:t>s</w:t>
+      </w:r>
+      <w:r>
+        <w:rPr>
+          <w:rFonts w:eastAsia="Arial Unicode MS" w:cs="Arial Unicode MS"/>
+          <w:lang w:val="en-GB"/>
+        </w:rPr>
+        <w:t xml:space="preserve"> of the document are shown</w:t>
+      </w:r>
+    </w:p>
+    <w:p>
+      <w:pPr>
+        <w:pStyle w:val="Body0"/>
         <w:numPr>
           <w:ilvl w:val="0"/>
           <w:numId w:val="2"/>
         </w:numPr>
-        <w:bidi w:val="0"/>
-      </w:pPr>
-      <w:r>
-        <w:rPr>
-          <w:rFonts w:cs="Arial Unicode MS" w:eastAsia="Arial Unicode MS"/>
-          <w:rtl w:val="0"/>
-          <w:lang w:val="nl-NL"/>
-        </w:rPr>
-        <w:t>Depending on which website the document originates from different meta data is displayed</w:t>
-      </w:r>
-    </w:p>
-    <w:p>
-      <w:pPr>
-        <w:pStyle w:val="Body.0"/>
+        <w:rPr>
+          <w:lang w:val="en-GB"/>
+        </w:rPr>
+      </w:pPr>
+      <w:r>
+        <w:rPr>
+          <w:rFonts w:eastAsia="Arial Unicode MS" w:cs="Arial Unicode MS"/>
+          <w:lang w:val="en-GB"/>
+        </w:rPr>
+        <w:t>Depending on which website the document originates from di</w:t>
+      </w:r>
+      <w:r>
+        <w:rPr>
+          <w:rFonts w:eastAsia="Arial Unicode MS" w:cs="Arial Unicode MS"/>
+          <w:lang w:val="en-GB"/>
+        </w:rPr>
+        <w:t>fferent meta data is displayed</w:t>
+      </w:r>
+    </w:p>
+    <w:p>
+      <w:pPr>
+        <w:pStyle w:val="Body0"/>
         <w:numPr>
           <w:ilvl w:val="0"/>
           <w:numId w:val="2"/>
         </w:numPr>
-        <w:bidi w:val="0"/>
-      </w:pPr>
-      <w:r>
-        <w:rPr>
-          <w:rFonts w:cs="Arial Unicode MS" w:eastAsia="Arial Unicode MS"/>
-          <w:rtl w:val="0"/>
-          <w:lang w:val="nl-NL"/>
+        <w:rPr>
+          <w:lang w:val="en-GB"/>
+        </w:rPr>
+      </w:pPr>
+      <w:r>
+        <w:rPr>
+          <w:rFonts w:eastAsia="Arial Unicode MS" w:cs="Arial Unicode MS"/>
+          <w:lang w:val="en-GB"/>
         </w:rPr>
         <w:t>The title of the document will link to the original website</w:t>
       </w:r>
     </w:p>
     <w:p>
       <w:pPr>
-        <w:pStyle w:val="Body.0"/>
+        <w:pStyle w:val="Body0"/>
         <w:numPr>
           <w:ilvl w:val="0"/>
           <w:numId w:val="2"/>
         </w:numPr>
-        <w:bidi w:val="0"/>
-      </w:pPr>
-      <w:r>
-        <w:rPr>
-          <w:rFonts w:cs="Arial Unicode MS" w:eastAsia="Arial Unicode MS"/>
-          <w:rtl w:val="0"/>
-          <w:lang w:val="nl-NL"/>
-        </w:rPr>
-        <w:t>When the document has has attachments (pdf / html) they will be shown in a list. When clicking of a attachment a dialog wil popup displaying the content of the attachment</w:t>
-      </w:r>
-    </w:p>
-    <w:p>
-      <w:pPr>
-        <w:pStyle w:val="Body.0"/>
+        <w:rPr>
+          <w:lang w:val="en-GB"/>
+        </w:rPr>
+      </w:pPr>
+      <w:r>
+        <w:rPr>
+          <w:rFonts w:eastAsia="Arial Unicode MS" w:cs="Arial Unicode MS"/>
+          <w:lang w:val="en-GB"/>
+        </w:rPr>
+        <w:t xml:space="preserve">When the document has </w:t>
+      </w:r>
+      <w:r>
+        <w:rPr>
+          <w:rFonts w:eastAsia="Arial Unicode MS" w:cs="Arial Unicode MS"/>
+          <w:lang w:val="en-GB"/>
+        </w:rPr>
+        <w:t xml:space="preserve">attachments (pdf / html) they will be shown in a list. When clicking </w:t>
+      </w:r>
+      <w:r>
+        <w:rPr>
+          <w:rFonts w:eastAsia="Arial Unicode MS" w:cs="Arial Unicode MS"/>
+          <w:lang w:val="en-GB"/>
+        </w:rPr>
+        <w:t>an</w:t>
+      </w:r>
+      <w:r>
+        <w:rPr>
+          <w:rFonts w:eastAsia="Arial Unicode MS" w:cs="Arial Unicode MS"/>
+          <w:lang w:val="en-GB"/>
+        </w:rPr>
+        <w:t xml:space="preserve"> attachment a dialog wi</w:t>
+      </w:r>
+      <w:r>
+        <w:rPr>
+          <w:rFonts w:eastAsia="Arial Unicode MS" w:cs="Arial Unicode MS"/>
+          <w:lang w:val="en-GB"/>
+        </w:rPr>
+        <w:t>l</w:t>
+      </w:r>
+      <w:r>
+        <w:rPr>
+          <w:rFonts w:eastAsia="Arial Unicode MS" w:cs="Arial Unicode MS"/>
+          <w:lang w:val="en-GB"/>
+        </w:rPr>
+        <w:t xml:space="preserve">l popup displaying the content of the </w:t>
+      </w:r>
+      <w:r>
+        <w:rPr>
+          <w:rFonts w:eastAsia="Arial Unicode MS" w:cs="Arial Unicode MS"/>
+          <w:lang w:val="en-GB"/>
+        </w:rPr>
+        <w:t>attachment</w:t>
+      </w:r>
+    </w:p>
+    <w:p>
+      <w:pPr>
+        <w:pStyle w:val="Body0"/>
         <w:numPr>
           <w:ilvl w:val="0"/>
           <w:numId w:val="2"/>
         </w:numPr>
-        <w:bidi w:val="0"/>
-      </w:pPr>
-      <w:r>
-        <w:rPr>
-          <w:rFonts w:cs="Arial Unicode MS" w:eastAsia="Arial Unicode MS"/>
-          <w:rtl w:val="0"/>
-          <w:lang w:val="nl-NL"/>
-        </w:rPr>
-        <w:t xml:space="preserve">Based on the information shown the user can make a decision if he / she wants to accept the document in the catalogue or reject it. This is done simply by clicking on the </w:t>
-      </w:r>
-      <w:r>
-        <w:rPr>
-          <w:rFonts w:cs="Arial Unicode MS" w:eastAsia="Arial Unicode MS" w:hint="default"/>
-          <w:rtl w:val="0"/>
-          <w:lang w:val="nl-NL"/>
+        <w:rPr>
+          <w:lang w:val="en-GB"/>
+        </w:rPr>
+      </w:pPr>
+      <w:r>
+        <w:rPr>
+          <w:rFonts w:eastAsia="Arial Unicode MS" w:cs="Arial Unicode MS"/>
+          <w:lang w:val="en-GB"/>
+        </w:rPr>
+        <w:t xml:space="preserve">Based on the information shown the user can make a decision if </w:t>
+      </w:r>
+      <w:r>
+        <w:rPr>
+          <w:rFonts w:eastAsia="Arial Unicode MS" w:cs="Arial Unicode MS"/>
+          <w:lang w:val="en-GB"/>
+        </w:rPr>
+        <w:t>they</w:t>
+      </w:r>
+      <w:r>
+        <w:rPr>
+          <w:rFonts w:eastAsia="Arial Unicode MS" w:cs="Arial Unicode MS"/>
+          <w:lang w:val="en-GB"/>
+        </w:rPr>
+        <w:t xml:space="preserve"> want</w:t>
+      </w:r>
+      <w:r>
+        <w:rPr>
+          <w:rFonts w:eastAsia="Arial Unicode MS" w:cs="Arial Unicode MS"/>
+          <w:lang w:val="en-GB"/>
+        </w:rPr>
+        <w:t xml:space="preserve"> to accept the document in the catalogue or reject it. This is done simply by clicking on the </w:t>
+      </w:r>
+      <w:r>
+        <w:rPr>
+          <w:rFonts w:eastAsia="Arial Unicode MS" w:cs="Arial Unicode MS"/>
+          <w:lang w:val="en-GB"/>
         </w:rPr>
         <w:t>“</w:t>
       </w:r>
       <w:r>
         <w:rPr>
-          <w:rFonts w:cs="Arial Unicode MS" w:eastAsia="Arial Unicode MS"/>
-          <w:rtl w:val="0"/>
-          <w:lang w:val="nl-NL"/>
+          <w:rFonts w:eastAsia="Arial Unicode MS" w:cs="Arial Unicode MS"/>
+          <w:lang w:val="en-GB"/>
         </w:rPr>
         <w:t>Accepted</w:t>
       </w:r>
       <w:r>
         <w:rPr>
-          <w:rFonts w:cs="Arial Unicode MS" w:eastAsia="Arial Unicode MS" w:hint="default"/>
-          <w:rtl w:val="0"/>
-          <w:lang w:val="nl-NL"/>
+          <w:rFonts w:eastAsia="Arial Unicode MS" w:cs="Arial Unicode MS"/>
+          <w:lang w:val="en-GB"/>
         </w:rPr>
         <w:t xml:space="preserve">” </w:t>
       </w:r>
       <w:r>
         <w:rPr>
-          <w:rFonts w:cs="Arial Unicode MS" w:eastAsia="Arial Unicode MS"/>
-          <w:rtl w:val="0"/>
-          <w:lang w:val="nl-NL"/>
+          <w:rFonts w:eastAsia="Arial Unicode MS" w:cs="Arial Unicode MS"/>
+          <w:lang w:val="en-GB"/>
         </w:rPr>
         <w:t xml:space="preserve">or </w:t>
       </w:r>
       <w:r>
         <w:rPr>
-          <w:rFonts w:cs="Arial Unicode MS" w:eastAsia="Arial Unicode MS" w:hint="default"/>
-          <w:rtl w:val="0"/>
-          <w:lang w:val="nl-NL"/>
+          <w:rFonts w:eastAsia="Arial Unicode MS" w:cs="Arial Unicode MS"/>
+          <w:lang w:val="en-GB"/>
         </w:rPr>
         <w:t>“</w:t>
       </w:r>
       <w:r>
         <w:rPr>
-          <w:rFonts w:cs="Arial Unicode MS" w:eastAsia="Arial Unicode MS"/>
-          <w:rtl w:val="0"/>
-          <w:lang w:val="nl-NL"/>
+          <w:rFonts w:eastAsia="Arial Unicode MS" w:cs="Arial Unicode MS"/>
+          <w:lang w:val="en-GB"/>
         </w:rPr>
         <w:t>Rejected</w:t>
       </w:r>
       <w:r>
         <w:rPr>
-          <w:rFonts w:cs="Arial Unicode MS" w:eastAsia="Arial Unicode MS" w:hint="default"/>
-          <w:rtl w:val="0"/>
-          <w:lang w:val="nl-NL"/>
+          <w:rFonts w:eastAsia="Arial Unicode MS" w:cs="Arial Unicode MS"/>
+          <w:lang w:val="en-GB"/>
         </w:rPr>
         <w:t xml:space="preserve">” </w:t>
       </w:r>
       <w:r>
         <w:rPr>
-          <w:rFonts w:cs="Arial Unicode MS" w:eastAsia="Arial Unicode MS"/>
-          <w:rtl w:val="0"/>
-          <w:lang w:val="nl-NL"/>
+          <w:rFonts w:eastAsia="Arial Unicode MS" w:cs="Arial Unicode MS"/>
+          <w:lang w:val="en-GB"/>
         </w:rPr>
         <w:t xml:space="preserve">labels. The state is stored </w:t>
       </w:r>
       <w:r>
         <w:rPr>
-          <w:rFonts w:cs="Arial Unicode MS" w:eastAsia="Arial Unicode MS"/>
-          <w:rtl w:val="0"/>
+          <w:rFonts w:eastAsia="Arial Unicode MS" w:cs="Arial Unicode MS"/>
           <w:lang w:val="en-US"/>
         </w:rPr>
         <w:t>immediately</w:t>
       </w:r>
       <w:r>
         <w:rPr>
-          <w:rFonts w:cs="Arial Unicode MS" w:eastAsia="Arial Unicode MS"/>
-          <w:rtl w:val="0"/>
-          <w:lang w:val="nl-NL"/>
+          <w:rFonts w:eastAsia="Arial Unicode MS" w:cs="Arial Unicode MS"/>
+          <w:lang w:val="en-GB"/>
         </w:rPr>
         <w:t xml:space="preserve"> and the user can continue to the next document from the list.</w:t>
       </w:r>
     </w:p>
     <w:p>
       <w:pPr>
-        <w:pStyle w:val="Body.0"/>
+        <w:pStyle w:val="Body0"/>
         <w:numPr>
           <w:ilvl w:val="0"/>
           <w:numId w:val="2"/>
         </w:numPr>
-        <w:bidi w:val="0"/>
-      </w:pPr>
-      <w:r>
-        <w:rPr>
-          <w:rFonts w:cs="Arial Unicode MS" w:eastAsia="Arial Unicode MS"/>
-          <w:rtl w:val="0"/>
-          <w:lang w:val="nl-NL"/>
+        <w:rPr>
+          <w:lang w:val="en-GB"/>
+        </w:rPr>
+      </w:pPr>
+      <w:r>
+        <w:rPr>
+          <w:rFonts w:eastAsia="Arial Unicode MS" w:cs="Arial Unicode MS"/>
+          <w:lang w:val="en-GB"/>
         </w:rPr>
         <w:t>Additionally a comment can be added to the document for future reference</w:t>
       </w:r>
       <w:r>
         <w:rPr>
-          <w:rFonts w:ascii="Arial Unicode MS" w:cs="Arial Unicode MS" w:hAnsi="Arial Unicode MS" w:eastAsia="Arial Unicode MS"/>
-          <w:b w:val="0"/>
-          <w:bCs w:val="0"/>
-          <w:i w:val="0"/>
-          <w:iCs w:val="0"/>
+          <w:rFonts w:ascii="Arial Unicode MS" w:eastAsia="Arial Unicode MS" w:hAnsi="Arial Unicode MS" w:cs="Arial Unicode MS"/>
+          <w:lang w:val="en-GB"/>
         </w:rPr>
         <w:br w:type="page"/>
       </w:r>
@@ -857,17 +1069,21 @@
     <w:p>
       <w:pPr>
         <w:pStyle w:val="Body"/>
-        <w:bidi w:val="0"/>
-      </w:pPr>
-    </w:p>
-    <w:p>
-      <w:pPr>
-        <w:pStyle w:val="Heading 2"/>
-        <w:bidi w:val="0"/>
-      </w:pPr>
-      <w:r>
-        <w:rPr>
-          <w:rtl w:val="0"/>
+        <w:rPr>
+          <w:lang w:val="en-GB"/>
+        </w:rPr>
+      </w:pPr>
+    </w:p>
+    <w:p>
+      <w:pPr>
+        <w:pStyle w:val="Kop2"/>
+        <w:rPr>
+          <w:lang w:val="en-GB"/>
+        </w:rPr>
+      </w:pPr>
+      <w:r>
+        <w:rPr>
+          <w:lang w:val="en-GB"/>
         </w:rPr>
         <w:t>Glossary</w:t>
       </w:r>
@@ -875,7 +1091,9 @@
     <w:p>
       <w:pPr>
         <w:pStyle w:val="Body"/>
-        <w:bidi w:val="0"/>
+        <w:rPr>
+          <w:lang w:val="en-GB"/>
+        </w:rPr>
       </w:pPr>
     </w:p>
     <w:p>
@@ -883,23 +1101,33 @@
         <w:pStyle w:val="Body"/>
         <w:rPr>
           <w:u w:val="single"/>
+          <w:lang w:val="en-GB"/>
         </w:rPr>
       </w:pPr>
       <w:r>
         <w:rPr>
           <w:u w:val="single"/>
-          <w:rtl w:val="0"/>
-          <w:lang w:val="nl-NL"/>
+          <w:lang w:val="en-GB"/>
         </w:rPr>
         <w:t>Website:</w:t>
       </w:r>
       <w:r>
         <w:rPr>
-          <w:u w:val="none"/>
-          <w:rtl w:val="0"/>
-          <w:lang w:val="nl-NL"/>
-        </w:rPr>
-        <w:t xml:space="preserve"> a datasource containing documents accessible via a network</w:t>
+          <w:lang w:val="en-GB"/>
+        </w:rPr>
+        <w:t xml:space="preserve"> a data</w:t>
+      </w:r>
+      <w:r>
+        <w:rPr>
+          <w:lang w:val="en-GB"/>
+        </w:rPr>
+        <w:t xml:space="preserve"> </w:t>
+      </w:r>
+      <w:r>
+        <w:rPr>
+          <w:lang w:val="en-GB"/>
+        </w:rPr>
+        <w:t>source containing documents accessible via a network</w:t>
       </w:r>
     </w:p>
     <w:p>
@@ -907,21 +1135,26 @@
         <w:pStyle w:val="Body"/>
         <w:rPr>
           <w:u w:val="single"/>
+          <w:lang w:val="en-GB"/>
         </w:rPr>
       </w:pPr>
       <w:r>
         <w:rPr>
           <w:u w:val="single"/>
-          <w:rtl w:val="0"/>
-          <w:lang w:val="nl-NL"/>
-        </w:rPr>
-        <w:t>Document:</w:t>
-      </w:r>
-      <w:r>
-        <w:rPr>
-          <w:u w:val="none"/>
-          <w:rtl w:val="0"/>
-          <w:lang w:val="nl-NL"/>
+          <w:lang w:val="en-GB"/>
+        </w:rPr>
+        <w:t>D</w:t>
+      </w:r>
+      <w:r>
+        <w:rPr>
+          <w:u w:val="single"/>
+          <w:lang w:val="en-GB"/>
+        </w:rPr>
+        <w:t>ocument:</w:t>
+      </w:r>
+      <w:r>
+        <w:rPr>
+          <w:lang w:val="en-GB"/>
         </w:rPr>
         <w:t xml:space="preserve"> an individual page on a website containing the actual content</w:t>
       </w:r>
@@ -931,21 +1164,19 @@
         <w:pStyle w:val="Body"/>
         <w:rPr>
           <w:u w:val="single"/>
+          <w:lang w:val="en-GB"/>
         </w:rPr>
       </w:pPr>
       <w:r>
         <w:rPr>
           <w:u w:val="single"/>
-          <w:rtl w:val="0"/>
-          <w:lang w:val="nl-NL"/>
+          <w:lang w:val="en-GB"/>
         </w:rPr>
         <w:t>Attachment:</w:t>
       </w:r>
       <w:r>
         <w:rPr>
-          <w:u w:val="none"/>
-          <w:rtl w:val="0"/>
-          <w:lang w:val="nl-NL"/>
+          <w:lang w:val="en-GB"/>
         </w:rPr>
         <w:t xml:space="preserve"> a document may link to other files (pdf / word / html) attached to it</w:t>
       </w:r>
@@ -955,21 +1186,19 @@
         <w:pStyle w:val="Body"/>
         <w:rPr>
           <w:u w:val="single"/>
+          <w:lang w:val="en-GB"/>
         </w:rPr>
       </w:pPr>
       <w:r>
         <w:rPr>
           <w:u w:val="single"/>
-          <w:rtl w:val="0"/>
-          <w:lang w:val="nl-NL"/>
+          <w:lang w:val="en-GB"/>
         </w:rPr>
         <w:t>Automatic classifier:</w:t>
       </w:r>
       <w:r>
         <w:rPr>
-          <w:u w:val="none"/>
-          <w:rtl w:val="0"/>
-          <w:lang w:val="nl-NL"/>
+          <w:lang w:val="en-GB"/>
         </w:rPr>
         <w:t xml:space="preserve"> an automatic process that has learned to apply labels to a document </w:t>
       </w:r>
@@ -977,19 +1206,27 @@
     <w:p>
       <w:pPr>
         <w:pStyle w:val="Body"/>
-        <w:bidi w:val="0"/>
+        <w:rPr>
+          <w:lang w:val="en-GB"/>
+        </w:rPr>
       </w:pPr>
       <w:r>
         <w:rPr>
           <w:u w:val="single"/>
-          <w:rtl w:val="0"/>
-          <w:lang w:val="nl-NL"/>
-        </w:rPr>
-        <w:t>Acceptance State</w:t>
-      </w:r>
-      <w:r>
-        <w:rPr>
-          <w:rtl w:val="0"/>
+          <w:lang w:val="en-GB"/>
+        </w:rPr>
+        <w:t>Acceptance S</w:t>
+      </w:r>
+      <w:r>
+        <w:rPr>
+          <w:u w:val="single"/>
+          <w:lang w:val="en-GB"/>
+        </w:rPr>
+        <w:t>tate</w:t>
+      </w:r>
+      <w:r>
+        <w:rPr>
+          <w:lang w:val="en-GB"/>
         </w:rPr>
         <w:t>: Indicates to include or exclude a document from the catalogue</w:t>
       </w:r>
@@ -997,63 +1234,95 @@
     <w:p>
       <w:pPr>
         <w:pStyle w:val="Body"/>
-        <w:bidi w:val="0"/>
+        <w:rPr>
+          <w:lang w:val="en-GB"/>
+        </w:rPr>
       </w:pPr>
       <w:r>
         <w:rPr>
           <w:u w:val="single"/>
-          <w:rtl w:val="0"/>
-          <w:lang w:val="nl-NL"/>
+          <w:lang w:val="en-GB"/>
         </w:rPr>
         <w:t>Tag</w:t>
       </w:r>
       <w:r>
         <w:rPr>
-          <w:rtl w:val="0"/>
+          <w:lang w:val="en-GB"/>
         </w:rPr>
         <w:t>: a freeform label to categorize a document</w:t>
       </w:r>
     </w:p>
     <w:sectPr>
-      <w:headerReference w:type="default" r:id="rId6"/>
-      <w:footerReference w:type="default" r:id="rId7"/>
-      <w:pgSz w:w="11906" w:h="16838" w:orient="portrait"/>
-      <w:pgMar w:top="1134" w:right="1134" w:bottom="1134" w:left="1134" w:header="709" w:footer="850"/>
-      <w:bidi w:val="0"/>
+      <w:headerReference w:type="default" r:id="rId9"/>
+      <w:footerReference w:type="default" r:id="rId10"/>
+      <w:pgSz w:w="11906" w:h="16838"/>
+      <w:pgMar w:top="1134" w:right="1134" w:bottom="1134" w:left="1134" w:header="709" w:footer="850" w:gutter="0"/>
+      <w:cols w:space="708"/>
     </w:sectPr>
   </w:body>
 </w:document>
 </file>
 
+<file path=word/endnotes.xml><?xml version="1.0" encoding="utf-8"?>
+<w:endnotes xmlns:wpc="http://schemas.microsoft.com/office/word/2010/wordprocessingCanvas" xmlns:cx="http://schemas.microsoft.com/office/drawing/2014/chartex" xmlns:cx1="http://schemas.microsoft.com/office/drawing/2015/9/8/chartex" xmlns:cx2="http://schemas.microsoft.com/office/drawing/2015/10/21/chartex" xmlns:cx3="http://schemas.microsoft.com/office/drawing/2016/5/9/chartex" xmlns:cx4="http://schemas.microsoft.com/office/drawing/2016/5/10/chartex" xmlns:cx5="http://schemas.microsoft.com/office/drawing/2016/5/11/chartex" xmlns:cx6="http://schemas.microsoft.com/office/drawing/2016/5/12/chartex" xmlns:cx7="http://schemas.microsoft.com/office/drawing/2016/5/13/chartex" xmlns:cx8="http://schemas.microsoft.com/office/drawing/2016/5/14/chartex" xmlns:mc="http://schemas.openxmlformats.org/markup-compatibility/2006" xmlns:aink="http://schemas.microsoft.com/office/drawing/2016/ink" xmlns:am3d="http://schemas.microsoft.com/office/drawing/2017/model3d" xmlns:o="urn:schemas-microsoft-com:office:office" xmlns:r="http://schemas.openxmlformats.org/officeDocument/2006/relationships" xmlns:m="http://schemas.openxmlformats.org/officeDocument/2006/math" xmlns:v="urn:schemas-microsoft-com:vml" xmlns:wp14="http://schemas.microsoft.com/office/word/2010/wordprocessingDrawing" xmlns:wp="http://schemas.openxmlformats.org/drawingml/2006/wordprocessingDrawing" xmlns:w10="urn:schemas-microsoft-com:office:word" xmlns:w="http://schemas.openxmlformats.org/wordprocessingml/2006/main" xmlns:w14="http://schemas.microsoft.com/office/word/2010/wordml" xmlns:w15="http://schemas.microsoft.com/office/word/2012/wordml" xmlns:w16cex="http://schemas.microsoft.com/office/word/2018/wordml/cex" xmlns:w16cid="http://schemas.microsoft.com/office/word/2016/wordml/cid" xmlns:w16="http://schemas.microsoft.com/office/word/2018/wordml" xmlns:w16se="http://schemas.microsoft.com/office/word/2015/wordml/symex" xmlns:wpg="http://schemas.microsoft.com/office/word/2010/wordprocessingGroup" xmlns:wpi="http://schemas.microsoft.com/office/word/2010/wordprocessingInk" xmlns:wne="http://schemas.microsoft.com/office/word/2006/wordml" xmlns:wps="http://schemas.microsoft.com/office/word/2010/wordprocessingShape" mc:Ignorable="w14 w15 w16se w16cid w16 w16cex wp14">
+  <w:endnote w:type="separator" w:id="-1">
+    <w:p>
+      <w:r>
+        <w:separator/>
+      </w:r>
+    </w:p>
+  </w:endnote>
+  <w:endnote w:type="continuationSeparator" w:id="0">
+    <w:p>
+      <w:r>
+        <w:continuationSeparator/>
+      </w:r>
+    </w:p>
+  </w:endnote>
+</w:endnotes>
+</file>
+
 <file path=word/footer1.xml><?xml version="1.0" encoding="utf-8"?>
-<w:ftr xmlns:r="http://schemas.openxmlformats.org/officeDocument/2006/relationships" xmlns:wp="http://schemas.openxmlformats.org/drawingml/2006/wordprocessingDrawing" xmlns:w="http://schemas.openxmlformats.org/wordprocessingml/2006/main" xmlns:w10="urn:schemas-microsoft-com:office:word" xmlns:w14="http://schemas.microsoft.com/office/word/2010/wordml" xmlns:wps="http://schemas.microsoft.com/office/word/2010/wordprocessingShape" xmlns:wpg="http://schemas.microsoft.com/office/word/2010/wordprocessingGroup" xmlns:mc="http://schemas.openxmlformats.org/markup-compatibility/2006" xmlns:v="urn:schemas-microsoft-com:vml" xmlns:o="urn:schemas-microsoft-com:office:office" xmlns:m="http://schemas.openxmlformats.org/officeDocument/2006/math" mc:Ignorable="w14">
-  <w:p>
-    <w:r/>
-  </w:p>
+<w:ftr xmlns:wpc="http://schemas.microsoft.com/office/word/2010/wordprocessingCanvas" xmlns:cx="http://schemas.microsoft.com/office/drawing/2014/chartex" xmlns:cx1="http://schemas.microsoft.com/office/drawing/2015/9/8/chartex" xmlns:cx2="http://schemas.microsoft.com/office/drawing/2015/10/21/chartex" xmlns:cx3="http://schemas.microsoft.com/office/drawing/2016/5/9/chartex" xmlns:cx4="http://schemas.microsoft.com/office/drawing/2016/5/10/chartex" xmlns:cx5="http://schemas.microsoft.com/office/drawing/2016/5/11/chartex" xmlns:cx6="http://schemas.microsoft.com/office/drawing/2016/5/12/chartex" xmlns:cx7="http://schemas.microsoft.com/office/drawing/2016/5/13/chartex" xmlns:cx8="http://schemas.microsoft.com/office/drawing/2016/5/14/chartex" xmlns:mc="http://schemas.openxmlformats.org/markup-compatibility/2006" xmlns:aink="http://schemas.microsoft.com/office/drawing/2016/ink" xmlns:am3d="http://schemas.microsoft.com/office/drawing/2017/model3d" xmlns:o="urn:schemas-microsoft-com:office:office" xmlns:r="http://schemas.openxmlformats.org/officeDocument/2006/relationships" xmlns:m="http://schemas.openxmlformats.org/officeDocument/2006/math" xmlns:v="urn:schemas-microsoft-com:vml" xmlns:wp14="http://schemas.microsoft.com/office/word/2010/wordprocessingDrawing" xmlns:wp="http://schemas.openxmlformats.org/drawingml/2006/wordprocessingDrawing" xmlns:w10="urn:schemas-microsoft-com:office:word" xmlns:w="http://schemas.openxmlformats.org/wordprocessingml/2006/main" xmlns:w14="http://schemas.microsoft.com/office/word/2010/wordml" xmlns:w15="http://schemas.microsoft.com/office/word/2012/wordml" xmlns:w16cex="http://schemas.microsoft.com/office/word/2018/wordml/cex" xmlns:w16cid="http://schemas.microsoft.com/office/word/2016/wordml/cid" xmlns:w16="http://schemas.microsoft.com/office/word/2018/wordml" xmlns:w16se="http://schemas.microsoft.com/office/word/2015/wordml/symex" xmlns:wpg="http://schemas.microsoft.com/office/word/2010/wordprocessingGroup" xmlns:wpi="http://schemas.microsoft.com/office/word/2010/wordprocessingInk" xmlns:wne="http://schemas.microsoft.com/office/word/2006/wordml" xmlns:wps="http://schemas.microsoft.com/office/word/2010/wordprocessingShape" mc:Ignorable="w14 w15 w16se w16cid w16 w16cex wp14">
+  <w:p/>
 </w:ftr>
 </file>
 
+<file path=word/footnotes.xml><?xml version="1.0" encoding="utf-8"?>
+<w:footnotes xmlns:wpc="http://schemas.microsoft.com/office/word/2010/wordprocessingCanvas" xmlns:cx="http://schemas.microsoft.com/office/drawing/2014/chartex" xmlns:cx1="http://schemas.microsoft.com/office/drawing/2015/9/8/chartex" xmlns:cx2="http://schemas.microsoft.com/office/drawing/2015/10/21/chartex" xmlns:cx3="http://schemas.microsoft.com/office/drawing/2016/5/9/chartex" xmlns:cx4="http://schemas.microsoft.com/office/drawing/2016/5/10/chartex" xmlns:cx5="http://schemas.microsoft.com/office/drawing/2016/5/11/chartex" xmlns:cx6="http://schemas.microsoft.com/office/drawing/2016/5/12/chartex" xmlns:cx7="http://schemas.microsoft.com/office/drawing/2016/5/13/chartex" xmlns:cx8="http://schemas.microsoft.com/office/drawing/2016/5/14/chartex" xmlns:mc="http://schemas.openxmlformats.org/markup-compatibility/2006" xmlns:aink="http://schemas.microsoft.com/office/drawing/2016/ink" xmlns:am3d="http://schemas.microsoft.com/office/drawing/2017/model3d" xmlns:o="urn:schemas-microsoft-com:office:office" xmlns:r="http://schemas.openxmlformats.org/officeDocument/2006/relationships" xmlns:m="http://schemas.openxmlformats.org/officeDocument/2006/math" xmlns:v="urn:schemas-microsoft-com:vml" xmlns:wp14="http://schemas.microsoft.com/office/word/2010/wordprocessingDrawing" xmlns:wp="http://schemas.openxmlformats.org/drawingml/2006/wordprocessingDrawing" xmlns:w10="urn:schemas-microsoft-com:office:word" xmlns:w="http://schemas.openxmlformats.org/wordprocessingml/2006/main" xmlns:w14="http://schemas.microsoft.com/office/word/2010/wordml" xmlns:w15="http://schemas.microsoft.com/office/word/2012/wordml" xmlns:w16cex="http://schemas.microsoft.com/office/word/2018/wordml/cex" xmlns:w16cid="http://schemas.microsoft.com/office/word/2016/wordml/cid" xmlns:w16="http://schemas.microsoft.com/office/word/2018/wordml" xmlns:w16se="http://schemas.microsoft.com/office/word/2015/wordml/symex" xmlns:wpg="http://schemas.microsoft.com/office/word/2010/wordprocessingGroup" xmlns:wpi="http://schemas.microsoft.com/office/word/2010/wordprocessingInk" xmlns:wne="http://schemas.microsoft.com/office/word/2006/wordml" xmlns:wps="http://schemas.microsoft.com/office/word/2010/wordprocessingShape" mc:Ignorable="w14 w15 w16se w16cid w16 w16cex wp14">
+  <w:footnote w:type="separator" w:id="-1">
+    <w:p>
+      <w:r>
+        <w:separator/>
+      </w:r>
+    </w:p>
+  </w:footnote>
+  <w:footnote w:type="continuationSeparator" w:id="0">
+    <w:p>
+      <w:r>
+        <w:continuationSeparator/>
+      </w:r>
+    </w:p>
+  </w:footnote>
+</w:footnotes>
+</file>
+
 <file path=word/header1.xml><?xml version="1.0" encoding="utf-8"?>
-<w:hdr xmlns:r="http://schemas.openxmlformats.org/officeDocument/2006/relationships" xmlns:wp="http://schemas.openxmlformats.org/drawingml/2006/wordprocessingDrawing" xmlns:w="http://schemas.openxmlformats.org/wordprocessingml/2006/main" xmlns:w10="urn:schemas-microsoft-com:office:word" xmlns:w14="http://schemas.microsoft.com/office/word/2010/wordml" xmlns:wps="http://schemas.microsoft.com/office/word/2010/wordprocessingShape" xmlns:wpg="http://schemas.microsoft.com/office/word/2010/wordprocessingGroup" xmlns:mc="http://schemas.openxmlformats.org/markup-compatibility/2006" xmlns:v="urn:schemas-microsoft-com:vml" xmlns:o="urn:schemas-microsoft-com:office:office" xmlns:m="http://schemas.openxmlformats.org/officeDocument/2006/math" mc:Ignorable="w14">
-  <w:p>
-    <w:r/>
-  </w:p>
+<w:hdr xmlns:wpc="http://schemas.microsoft.com/office/word/2010/wordprocessingCanvas" xmlns:cx="http://schemas.microsoft.com/office/drawing/2014/chartex" xmlns:cx1="http://schemas.microsoft.com/office/drawing/2015/9/8/chartex" xmlns:cx2="http://schemas.microsoft.com/office/drawing/2015/10/21/chartex" xmlns:cx3="http://schemas.microsoft.com/office/drawing/2016/5/9/chartex" xmlns:cx4="http://schemas.microsoft.com/office/drawing/2016/5/10/chartex" xmlns:cx5="http://schemas.microsoft.com/office/drawing/2016/5/11/chartex" xmlns:cx6="http://schemas.microsoft.com/office/drawing/2016/5/12/chartex" xmlns:cx7="http://schemas.microsoft.com/office/drawing/2016/5/13/chartex" xmlns:cx8="http://schemas.microsoft.com/office/drawing/2016/5/14/chartex" xmlns:mc="http://schemas.openxmlformats.org/markup-compatibility/2006" xmlns:aink="http://schemas.microsoft.com/office/drawing/2016/ink" xmlns:am3d="http://schemas.microsoft.com/office/drawing/2017/model3d" xmlns:o="urn:schemas-microsoft-com:office:office" xmlns:r="http://schemas.openxmlformats.org/officeDocument/2006/relationships" xmlns:m="http://schemas.openxmlformats.org/officeDocument/2006/math" xmlns:v="urn:schemas-microsoft-com:vml" xmlns:wp14="http://schemas.microsoft.com/office/word/2010/wordprocessingDrawing" xmlns:wp="http://schemas.openxmlformats.org/drawingml/2006/wordprocessingDrawing" xmlns:w10="urn:schemas-microsoft-com:office:word" xmlns:w="http://schemas.openxmlformats.org/wordprocessingml/2006/main" xmlns:w14="http://schemas.microsoft.com/office/word/2010/wordml" xmlns:w15="http://schemas.microsoft.com/office/word/2012/wordml" xmlns:w16cex="http://schemas.microsoft.com/office/word/2018/wordml/cex" xmlns:w16cid="http://schemas.microsoft.com/office/word/2016/wordml/cid" xmlns:w16="http://schemas.microsoft.com/office/word/2018/wordml" xmlns:w16se="http://schemas.microsoft.com/office/word/2015/wordml/symex" xmlns:wpg="http://schemas.microsoft.com/office/word/2010/wordprocessingGroup" xmlns:wpi="http://schemas.microsoft.com/office/word/2010/wordprocessingInk" xmlns:wne="http://schemas.microsoft.com/office/word/2006/wordml" xmlns:wps="http://schemas.microsoft.com/office/word/2010/wordprocessingShape" mc:Ignorable="w14 w15 w16se w16cid w16 w16cex wp14">
+  <w:p/>
 </w:hdr>
 </file>
 
 <file path=word/numbering.xml><?xml version="1.0" encoding="utf-8"?>
-<w:numbering xmlns:w="http://schemas.openxmlformats.org/wordprocessingml/2006/main" xmlns:wp="http://schemas.openxmlformats.org/drawingml/2006/wordprocessingDrawing" xmlns:w14="http://schemas.microsoft.com/office/word/2010/wordml" xmlns:r="http://schemas.openxmlformats.org/officeDocument/2006/relationships" xmlns:v="urn:schemas-microsoft-com:vml" xmlns:o="urn:schemas-microsoft-com:office:office">
-  <w:abstractNum w:abstractNumId="0">
+<w:numbering xmlns:wpc="http://schemas.microsoft.com/office/word/2010/wordprocessingCanvas" xmlns:cx="http://schemas.microsoft.com/office/drawing/2014/chartex" xmlns:cx1="http://schemas.microsoft.com/office/drawing/2015/9/8/chartex" xmlns:cx2="http://schemas.microsoft.com/office/drawing/2015/10/21/chartex" xmlns:cx3="http://schemas.microsoft.com/office/drawing/2016/5/9/chartex" xmlns:cx4="http://schemas.microsoft.com/office/drawing/2016/5/10/chartex" xmlns:cx5="http://schemas.microsoft.com/office/drawing/2016/5/11/chartex" xmlns:cx6="http://schemas.microsoft.com/office/drawing/2016/5/12/chartex" xmlns:cx7="http://schemas.microsoft.com/office/drawing/2016/5/13/chartex" xmlns:cx8="http://schemas.microsoft.com/office/drawing/2016/5/14/chartex" xmlns:mc="http://schemas.openxmlformats.org/markup-compatibility/2006" xmlns:aink="http://schemas.microsoft.com/office/drawing/2016/ink" xmlns:am3d="http://schemas.microsoft.com/office/drawing/2017/model3d" xmlns:o="urn:schemas-microsoft-com:office:office" xmlns:r="http://schemas.openxmlformats.org/officeDocument/2006/relationships" xmlns:m="http://schemas.openxmlformats.org/officeDocument/2006/math" xmlns:v="urn:schemas-microsoft-com:vml" xmlns:wp14="http://schemas.microsoft.com/office/word/2010/wordprocessingDrawing" xmlns:wp="http://schemas.openxmlformats.org/drawingml/2006/wordprocessingDrawing" xmlns:w10="urn:schemas-microsoft-com:office:word" xmlns:w="http://schemas.openxmlformats.org/wordprocessingml/2006/main" xmlns:w14="http://schemas.microsoft.com/office/word/2010/wordml" xmlns:w15="http://schemas.microsoft.com/office/word/2012/wordml" xmlns:w16cex="http://schemas.microsoft.com/office/word/2018/wordml/cex" xmlns:w16cid="http://schemas.microsoft.com/office/word/2016/wordml/cid" xmlns:w16="http://schemas.microsoft.com/office/word/2018/wordml" xmlns:w16se="http://schemas.microsoft.com/office/word/2015/wordml/symex" xmlns:wpg="http://schemas.microsoft.com/office/word/2010/wordprocessingGroup" xmlns:wpi="http://schemas.microsoft.com/office/word/2010/wordprocessingInk" xmlns:wne="http://schemas.microsoft.com/office/word/2006/wordml" xmlns:wps="http://schemas.microsoft.com/office/word/2010/wordprocessingShape" mc:Ignorable="w14 w15 w16se w16cid w16 w16cex wp14">
+  <w:abstractNum w:abstractNumId="0" w15:restartNumberingAfterBreak="0">
+    <w:nsid w:val="0221643B"/>
     <w:multiLevelType w:val="hybridMultilevel"/>
-    <w:numStyleLink w:val="Bullet Big"/>
-  </w:abstractNum>
-  <w:abstractNum w:abstractNumId="1">
-    <w:multiLevelType w:val="hybridMultilevel"/>
-    <w:styleLink w:val="Bullet Big"/>
-    <w:lvl w:ilvl="0">
+    <w:tmpl w:val="E29296B8"/>
+    <w:styleLink w:val="BulletBig"/>
+    <w:lvl w:ilvl="0" w:tplc="AB9635D6">
       <w:start w:val="1"/>
       <w:numFmt w:val="bullet"/>
-      <w:suff w:val="tab"/>
       <w:lvlText w:val="•"/>
       <w:lvlJc w:val="left"/>
       <w:pPr>
@@ -1078,10 +1347,9 @@
         <w:vertAlign w:val="baseline"/>
       </w:rPr>
     </w:lvl>
-    <w:lvl w:ilvl="1">
+    <w:lvl w:ilvl="1" w:tplc="B25CDF76">
       <w:start w:val="1"/>
       <w:numFmt w:val="bullet"/>
-      <w:suff w:val="tab"/>
       <w:lvlText w:val="•"/>
       <w:lvlJc w:val="left"/>
       <w:pPr>
@@ -1106,10 +1374,9 @@
         <w:vertAlign w:val="baseline"/>
       </w:rPr>
     </w:lvl>
-    <w:lvl w:ilvl="2">
+    <w:lvl w:ilvl="2" w:tplc="6B2C0E1C">
       <w:start w:val="1"/>
       <w:numFmt w:val="bullet"/>
-      <w:suff w:val="tab"/>
       <w:lvlText w:val="•"/>
       <w:lvlJc w:val="left"/>
       <w:pPr>
@@ -1134,10 +1401,9 @@
         <w:vertAlign w:val="baseline"/>
       </w:rPr>
     </w:lvl>
-    <w:lvl w:ilvl="3">
+    <w:lvl w:ilvl="3" w:tplc="83468CDA">
       <w:start w:val="1"/>
       <w:numFmt w:val="bullet"/>
-      <w:suff w:val="tab"/>
       <w:lvlText w:val="•"/>
       <w:lvlJc w:val="left"/>
       <w:pPr>
@@ -1162,10 +1428,9 @@
         <w:vertAlign w:val="baseline"/>
       </w:rPr>
     </w:lvl>
-    <w:lvl w:ilvl="4">
+    <w:lvl w:ilvl="4" w:tplc="EC007F18">
       <w:start w:val="1"/>
       <w:numFmt w:val="bullet"/>
-      <w:suff w:val="tab"/>
       <w:lvlText w:val="•"/>
       <w:lvlJc w:val="left"/>
       <w:pPr>
@@ -1190,10 +1455,9 @@
         <w:vertAlign w:val="baseline"/>
       </w:rPr>
     </w:lvl>
-    <w:lvl w:ilvl="5">
+    <w:lvl w:ilvl="5" w:tplc="56C8D0D4">
       <w:start w:val="1"/>
       <w:numFmt w:val="bullet"/>
-      <w:suff w:val="tab"/>
       <w:lvlText w:val="•"/>
       <w:lvlJc w:val="left"/>
       <w:pPr>
@@ -1218,10 +1482,9 @@
         <w:vertAlign w:val="baseline"/>
       </w:rPr>
     </w:lvl>
-    <w:lvl w:ilvl="6">
+    <w:lvl w:ilvl="6" w:tplc="CA5817F8">
       <w:start w:val="1"/>
       <w:numFmt w:val="bullet"/>
-      <w:suff w:val="tab"/>
       <w:lvlText w:val="•"/>
       <w:lvlJc w:val="left"/>
       <w:pPr>
@@ -1246,10 +1509,9 @@
         <w:vertAlign w:val="baseline"/>
       </w:rPr>
     </w:lvl>
-    <w:lvl w:ilvl="7">
+    <w:lvl w:ilvl="7" w:tplc="E8189B0C">
       <w:start w:val="1"/>
       <w:numFmt w:val="bullet"/>
-      <w:suff w:val="tab"/>
       <w:lvlText w:val="•"/>
       <w:lvlJc w:val="left"/>
       <w:pPr>
@@ -1274,10 +1536,9 @@
         <w:vertAlign w:val="baseline"/>
       </w:rPr>
     </w:lvl>
-    <w:lvl w:ilvl="8">
+    <w:lvl w:ilvl="8" w:tplc="B880ABD0">
       <w:start w:val="1"/>
       <w:numFmt w:val="bullet"/>
-      <w:suff w:val="tab"/>
       <w:lvlText w:val="•"/>
       <w:lvlJc w:val="left"/>
       <w:pPr>
@@ -1303,19 +1564,24 @@
       </w:rPr>
     </w:lvl>
   </w:abstractNum>
+  <w:abstractNum w:abstractNumId="1" w15:restartNumberingAfterBreak="0">
+    <w:nsid w:val="7D811515"/>
+    <w:multiLevelType w:val="hybridMultilevel"/>
+    <w:tmpl w:val="E29296B8"/>
+    <w:numStyleLink w:val="BulletBig"/>
+  </w:abstractNum>
   <w:num w:numId="1">
+    <w:abstractNumId w:val="0"/>
+  </w:num>
+  <w:num w:numId="2">
     <w:abstractNumId w:val="1"/>
   </w:num>
-  <w:num w:numId="2">
-    <w:abstractNumId w:val="0"/>
-  </w:num>
   <w:num w:numId="3">
-    <w:abstractNumId w:val="0"/>
+    <w:abstractNumId w:val="1"/>
     <w:lvlOverride w:ilvl="0">
-      <w:lvl w:ilvl="0">
+      <w:lvl w:ilvl="0" w:tplc="1488F016">
         <w:start w:val="1"/>
         <w:numFmt w:val="bullet"/>
-        <w:suff w:val="tab"/>
         <w:lvlText w:val="•"/>
         <w:lvlJc w:val="left"/>
         <w:pPr>
@@ -1342,10 +1608,9 @@
       </w:lvl>
     </w:lvlOverride>
     <w:lvlOverride w:ilvl="1">
-      <w:lvl w:ilvl="1">
+      <w:lvl w:ilvl="1" w:tplc="0B4CBBF4">
         <w:start w:val="1"/>
         <w:numFmt w:val="bullet"/>
-        <w:suff w:val="tab"/>
         <w:lvlText w:val="•"/>
         <w:lvlJc w:val="left"/>
         <w:pPr>
@@ -1372,10 +1637,9 @@
       </w:lvl>
     </w:lvlOverride>
     <w:lvlOverride w:ilvl="2">
-      <w:lvl w:ilvl="2">
+      <w:lvl w:ilvl="2" w:tplc="34C4A2C4">
         <w:start w:val="1"/>
         <w:numFmt w:val="bullet"/>
-        <w:suff w:val="tab"/>
         <w:lvlText w:val="•"/>
         <w:lvlJc w:val="left"/>
         <w:pPr>
@@ -1402,10 +1666,9 @@
       </w:lvl>
     </w:lvlOverride>
     <w:lvlOverride w:ilvl="3">
-      <w:lvl w:ilvl="3">
+      <w:lvl w:ilvl="3" w:tplc="C37ABDEA">
         <w:start w:val="1"/>
         <w:numFmt w:val="bullet"/>
-        <w:suff w:val="tab"/>
         <w:lvlText w:val="•"/>
         <w:lvlJc w:val="left"/>
         <w:pPr>
@@ -1432,10 +1695,9 @@
       </w:lvl>
     </w:lvlOverride>
     <w:lvlOverride w:ilvl="4">
-      <w:lvl w:ilvl="4">
+      <w:lvl w:ilvl="4" w:tplc="643A8CBE">
         <w:start w:val="1"/>
         <w:numFmt w:val="bullet"/>
-        <w:suff w:val="tab"/>
         <w:lvlText w:val="•"/>
         <w:lvlJc w:val="left"/>
         <w:pPr>
@@ -1462,10 +1724,9 @@
       </w:lvl>
     </w:lvlOverride>
     <w:lvlOverride w:ilvl="5">
-      <w:lvl w:ilvl="5">
+      <w:lvl w:ilvl="5" w:tplc="E5FC9A04">
         <w:start w:val="1"/>
         <w:numFmt w:val="bullet"/>
-        <w:suff w:val="tab"/>
         <w:lvlText w:val="•"/>
         <w:lvlJc w:val="left"/>
         <w:pPr>
@@ -1492,10 +1753,9 @@
       </w:lvl>
     </w:lvlOverride>
     <w:lvlOverride w:ilvl="6">
-      <w:lvl w:ilvl="6">
+      <w:lvl w:ilvl="6" w:tplc="2D7EB3C0">
         <w:start w:val="1"/>
         <w:numFmt w:val="bullet"/>
-        <w:suff w:val="tab"/>
         <w:lvlText w:val="•"/>
         <w:lvlJc w:val="left"/>
         <w:pPr>
@@ -1522,10 +1782,9 @@
       </w:lvl>
     </w:lvlOverride>
     <w:lvlOverride w:ilvl="7">
-      <w:lvl w:ilvl="7">
+      <w:lvl w:ilvl="7" w:tplc="501CD6A0">
         <w:start w:val="1"/>
         <w:numFmt w:val="bullet"/>
-        <w:suff w:val="tab"/>
         <w:lvlText w:val="•"/>
         <w:lvlJc w:val="left"/>
         <w:pPr>
@@ -1552,10 +1811,9 @@
       </w:lvl>
     </w:lvlOverride>
     <w:lvlOverride w:ilvl="8">
-      <w:lvl w:ilvl="8">
+      <w:lvl w:ilvl="8" w:tplc="445A89B2">
         <w:start w:val="1"/>
         <w:numFmt w:val="bullet"/>
-        <w:suff w:val="tab"/>
         <w:lvlText w:val="•"/>
         <w:lvlJc w:val="left"/>
         <w:pPr>
@@ -1586,48 +1844,17 @@
 </file>
 
 <file path=word/styles.xml><?xml version="1.0" encoding="utf-8"?>
-<w:styles xmlns:w="http://schemas.openxmlformats.org/wordprocessingml/2006/main" xmlns:mc="http://schemas.openxmlformats.org/markup-compatibility/2006" xmlns:w14="http://schemas.microsoft.com/office/word/2010/wordml" mc:Ignorable="w14">
+<w:styles xmlns:mc="http://schemas.openxmlformats.org/markup-compatibility/2006" xmlns:r="http://schemas.openxmlformats.org/officeDocument/2006/relationships" xmlns:w="http://schemas.openxmlformats.org/wordprocessingml/2006/main" xmlns:w14="http://schemas.microsoft.com/office/word/2010/wordml" xmlns:w15="http://schemas.microsoft.com/office/word/2012/wordml" xmlns:w16cex="http://schemas.microsoft.com/office/word/2018/wordml/cex" xmlns:w16cid="http://schemas.microsoft.com/office/word/2016/wordml/cid" xmlns:w16="http://schemas.microsoft.com/office/word/2018/wordml" xmlns:w16se="http://schemas.microsoft.com/office/word/2015/wordml/symex" mc:Ignorable="w14 w15 w16se w16cid w16 w16cex">
   <w:docDefaults>
     <w:rPrDefault>
       <w:rPr>
-        <w:rFonts w:ascii="Times New Roman" w:cs="Times New Roman" w:hAnsi="Times New Roman" w:eastAsia="Arial Unicode MS"/>
-        <w:b w:val="0"/>
-        <w:bCs w:val="0"/>
-        <w:i w:val="0"/>
-        <w:iCs w:val="0"/>
-        <w:caps w:val="0"/>
-        <w:smallCaps w:val="0"/>
-        <w:strike w:val="0"/>
-        <w:dstrike w:val="0"/>
-        <w:outline w:val="0"/>
-        <w:emboss w:val="0"/>
-        <w:imprint w:val="0"/>
-        <w:vanish w:val="0"/>
-        <w:color w:val="auto"/>
-        <w:spacing w:val="0"/>
-        <w:w w:val="100"/>
-        <w:kern w:val="0"/>
-        <w:position w:val="0"/>
-        <w:sz w:val="20"/>
-        <w:szCs w:val="20"/>
-        <w:u w:val="none" w:color="auto"/>
+        <w:rFonts w:ascii="Times New Roman" w:eastAsia="Arial Unicode MS" w:hAnsi="Times New Roman" w:cs="Times New Roman"/>
         <w:bdr w:val="nil"/>
-        <w:vertAlign w:val="baseline"/>
-        <w:lang/>
+        <w:lang w:val="nl-BE" w:eastAsia="nl-BE" w:bidi="ar-SA"/>
       </w:rPr>
     </w:rPrDefault>
     <w:pPrDefault>
       <w:pPr>
-        <w:keepNext w:val="0"/>
-        <w:keepLines w:val="0"/>
-        <w:pageBreakBefore w:val="0"/>
-        <w:framePr w:anchorLock="0" w:w="0" w:h="0" w:vSpace="0" w:hSpace="0" w:xAlign="left" w:y="0" w:hRule="exact" w:vAnchor="margin"/>
-        <w:widowControl w:val="1"/>
-        <w:numPr>
-          <w:ilvl w:val="0"/>
-          <w:numId w:val="0"/>
-        </w:numPr>
-        <w:suppressLineNumbers w:val="0"/>
         <w:pBdr>
           <w:top w:val="nil"/>
           <w:left w:val="nil"/>
@@ -1636,28 +1863,447 @@
           <w:between w:val="nil"/>
           <w:bar w:val="nil"/>
         </w:pBdr>
-        <w:shd w:val="clear" w:color="auto" w:fill="auto"/>
-        <w:suppressAutoHyphens w:val="0"/>
-        <w:spacing w:before="0" w:beforeAutospacing="0" w:after="0" w:afterAutospacing="0" w:line="240" w:lineRule="auto"/>
-        <w:ind w:left="0" w:right="0" w:firstLine="0"/>
-        <w:jc w:val="left"/>
-        <w:outlineLvl w:val="9"/>
       </w:pPr>
     </w:pPrDefault>
   </w:docDefaults>
-  <w:style w:type="paragraph" w:default="1" w:styleId="Normal">
+  <w:latentStyles w:defLockedState="0" w:defUIPriority="99" w:defSemiHidden="0" w:defUnhideWhenUsed="0" w:defQFormat="0" w:count="376">
+    <w:lsdException w:name="Normal" w:uiPriority="0" w:qFormat="1"/>
+    <w:lsdException w:name="heading 1" w:uiPriority="9" w:qFormat="1"/>
+    <w:lsdException w:name="heading 2" w:semiHidden="1" w:uiPriority="9" w:unhideWhenUsed="1" w:qFormat="1"/>
+    <w:lsdException w:name="heading 3" w:semiHidden="1" w:uiPriority="9" w:unhideWhenUsed="1" w:qFormat="1"/>
+    <w:lsdException w:name="heading 4" w:semiHidden="1" w:uiPriority="9" w:unhideWhenUsed="1" w:qFormat="1"/>
+    <w:lsdException w:name="heading 5" w:semiHidden="1" w:uiPriority="9" w:unhideWhenUsed="1" w:qFormat="1"/>
+    <w:lsdException w:name="heading 6" w:semiHidden="1" w:uiPriority="9" w:unhideWhenUsed="1" w:qFormat="1"/>
+    <w:lsdException w:name="heading 7" w:semiHidden="1" w:uiPriority="9" w:unhideWhenUsed="1" w:qFormat="1"/>
+    <w:lsdException w:name="heading 8" w:semiHidden="1" w:uiPriority="9" w:unhideWhenUsed="1" w:qFormat="1"/>
+    <w:lsdException w:name="heading 9" w:semiHidden="1" w:uiPriority="9" w:unhideWhenUsed="1" w:qFormat="1"/>
+    <w:lsdException w:name="index 1" w:semiHidden="1" w:unhideWhenUsed="1"/>
+    <w:lsdException w:name="index 2" w:semiHidden="1" w:unhideWhenUsed="1"/>
+    <w:lsdException w:name="index 3" w:semiHidden="1" w:unhideWhenUsed="1"/>
+    <w:lsdException w:name="index 4" w:semiHidden="1" w:unhideWhenUsed="1"/>
+    <w:lsdException w:name="index 5" w:semiHidden="1" w:unhideWhenUsed="1"/>
+    <w:lsdException w:name="index 6" w:semiHidden="1" w:unhideWhenUsed="1"/>
+    <w:lsdException w:name="index 7" w:semiHidden="1" w:unhideWhenUsed="1"/>
+    <w:lsdException w:name="index 8" w:semiHidden="1" w:unhideWhenUsed="1"/>
+    <w:lsdException w:name="index 9" w:semiHidden="1" w:unhideWhenUsed="1"/>
+    <w:lsdException w:name="toc 1" w:semiHidden="1" w:uiPriority="39" w:unhideWhenUsed="1"/>
+    <w:lsdException w:name="toc 2" w:semiHidden="1" w:uiPriority="39" w:unhideWhenUsed="1"/>
+    <w:lsdException w:name="toc 3" w:semiHidden="1" w:uiPriority="39" w:unhideWhenUsed="1"/>
+    <w:lsdException w:name="toc 4" w:semiHidden="1" w:uiPriority="39" w:unhideWhenUsed="1"/>
+    <w:lsdException w:name="toc 5" w:semiHidden="1" w:uiPriority="39" w:unhideWhenUsed="1"/>
+    <w:lsdException w:name="toc 6" w:semiHidden="1" w:uiPriority="39" w:unhideWhenUsed="1"/>
+    <w:lsdException w:name="toc 7" w:semiHidden="1" w:uiPriority="39" w:unhideWhenUsed="1"/>
+    <w:lsdException w:name="toc 8" w:semiHidden="1" w:uiPriority="39" w:unhideWhenUsed="1"/>
+    <w:lsdException w:name="toc 9" w:semiHidden="1" w:uiPriority="39" w:unhideWhenUsed="1"/>
+    <w:lsdException w:name="Normal Indent" w:semiHidden="1" w:unhideWhenUsed="1"/>
+    <w:lsdException w:name="footnote text" w:semiHidden="1" w:unhideWhenUsed="1"/>
+    <w:lsdException w:name="annotation text" w:semiHidden="1" w:unhideWhenUsed="1"/>
+    <w:lsdException w:name="header" w:semiHidden="1" w:unhideWhenUsed="1"/>
+    <w:lsdException w:name="footer" w:semiHidden="1" w:unhideWhenUsed="1"/>
+    <w:lsdException w:name="index heading" w:semiHidden="1" w:unhideWhenUsed="1"/>
+    <w:lsdException w:name="caption" w:semiHidden="1" w:uiPriority="35" w:unhideWhenUsed="1" w:qFormat="1"/>
+    <w:lsdException w:name="table of figures" w:semiHidden="1" w:unhideWhenUsed="1"/>
+    <w:lsdException w:name="envelope address" w:semiHidden="1" w:unhideWhenUsed="1"/>
+    <w:lsdException w:name="envelope return" w:semiHidden="1" w:unhideWhenUsed="1"/>
+    <w:lsdException w:name="footnote reference" w:semiHidden="1" w:unhideWhenUsed="1"/>
+    <w:lsdException w:name="annotation reference" w:semiHidden="1" w:unhideWhenUsed="1"/>
+    <w:lsdException w:name="line number" w:semiHidden="1" w:unhideWhenUsed="1"/>
+    <w:lsdException w:name="page number" w:semiHidden="1" w:unhideWhenUsed="1"/>
+    <w:lsdException w:name="endnote reference" w:semiHidden="1" w:unhideWhenUsed="1"/>
+    <w:lsdException w:name="endnote text" w:semiHidden="1" w:unhideWhenUsed="1"/>
+    <w:lsdException w:name="table of authorities" w:semiHidden="1" w:unhideWhenUsed="1"/>
+    <w:lsdException w:name="macro" w:semiHidden="1" w:unhideWhenUsed="1"/>
+    <w:lsdException w:name="toa heading" w:semiHidden="1" w:unhideWhenUsed="1"/>
+    <w:lsdException w:name="List" w:semiHidden="1" w:unhideWhenUsed="1"/>
+    <w:lsdException w:name="List Bullet" w:semiHidden="1" w:unhideWhenUsed="1"/>
+    <w:lsdException w:name="List Number" w:semiHidden="1" w:unhideWhenUsed="1"/>
+    <w:lsdException w:name="List 2" w:semiHidden="1" w:unhideWhenUsed="1"/>
+    <w:lsdException w:name="List 3" w:semiHidden="1" w:unhideWhenUsed="1"/>
+    <w:lsdException w:name="List 4" w:semiHidden="1" w:unhideWhenUsed="1"/>
+    <w:lsdException w:name="List 5" w:semiHidden="1" w:unhideWhenUsed="1"/>
+    <w:lsdException w:name="List Bullet 2" w:semiHidden="1" w:unhideWhenUsed="1"/>
+    <w:lsdException w:name="List Bullet 3" w:semiHidden="1" w:unhideWhenUsed="1"/>
+    <w:lsdException w:name="List Bullet 4" w:semiHidden="1" w:unhideWhenUsed="1"/>
+    <w:lsdException w:name="List Bullet 5" w:semiHidden="1" w:unhideWhenUsed="1"/>
+    <w:lsdException w:name="List Number 2" w:semiHidden="1" w:unhideWhenUsed="1"/>
+    <w:lsdException w:name="List Number 3" w:semiHidden="1" w:unhideWhenUsed="1"/>
+    <w:lsdException w:name="List Number 4" w:semiHidden="1" w:unhideWhenUsed="1"/>
+    <w:lsdException w:name="List Number 5" w:semiHidden="1" w:unhideWhenUsed="1"/>
+    <w:lsdException w:name="Title" w:uiPriority="10" w:qFormat="1"/>
+    <w:lsdException w:name="Closing" w:semiHidden="1" w:unhideWhenUsed="1"/>
+    <w:lsdException w:name="Signature" w:semiHidden="1" w:unhideWhenUsed="1"/>
+    <w:lsdException w:name="Default Paragraph Font" w:semiHidden="1" w:uiPriority="1" w:unhideWhenUsed="1"/>
+    <w:lsdException w:name="Body Text" w:semiHidden="1" w:unhideWhenUsed="1"/>
+    <w:lsdException w:name="Body Text Indent" w:semiHidden="1" w:unhideWhenUsed="1"/>
+    <w:lsdException w:name="List Continue" w:semiHidden="1" w:unhideWhenUsed="1"/>
+    <w:lsdException w:name="List Continue 2" w:semiHidden="1" w:unhideWhenUsed="1"/>
+    <w:lsdException w:name="List Continue 3" w:semiHidden="1" w:unhideWhenUsed="1"/>
+    <w:lsdException w:name="List Continue 4" w:semiHidden="1" w:unhideWhenUsed="1"/>
+    <w:lsdException w:name="List Continue 5" w:semiHidden="1" w:unhideWhenUsed="1"/>
+    <w:lsdException w:name="Message Header" w:semiHidden="1" w:unhideWhenUsed="1"/>
+    <w:lsdException w:name="Subtitle" w:uiPriority="11" w:qFormat="1"/>
+    <w:lsdException w:name="Salutation" w:semiHidden="1" w:unhideWhenUsed="1"/>
+    <w:lsdException w:name="Date" w:semiHidden="1" w:unhideWhenUsed="1"/>
+    <w:lsdException w:name="Body Text First Indent" w:semiHidden="1" w:unhideWhenUsed="1"/>
+    <w:lsdException w:name="Body Text First Indent 2" w:semiHidden="1" w:unhideWhenUsed="1"/>
+    <w:lsdException w:name="Note Heading" w:semiHidden="1" w:unhideWhenUsed="1"/>
+    <w:lsdException w:name="Body Text 2" w:semiHidden="1" w:unhideWhenUsed="1"/>
+    <w:lsdException w:name="Body Text 3" w:semiHidden="1" w:unhideWhenUsed="1"/>
+    <w:lsdException w:name="Body Text Indent 2" w:semiHidden="1" w:unhideWhenUsed="1"/>
+    <w:lsdException w:name="Body Text Indent 3" w:semiHidden="1" w:unhideWhenUsed="1"/>
+    <w:lsdException w:name="Block Text" w:semiHidden="1" w:unhideWhenUsed="1"/>
+    <w:lsdException w:name="Hyperlink" w:semiHidden="1" w:unhideWhenUsed="1"/>
+    <w:lsdException w:name="FollowedHyperlink" w:semiHidden="1" w:unhideWhenUsed="1"/>
+    <w:lsdException w:name="Strong" w:uiPriority="22" w:qFormat="1"/>
+    <w:lsdException w:name="Emphasis" w:uiPriority="20" w:qFormat="1"/>
+    <w:lsdException w:name="Document Map" w:semiHidden="1" w:unhideWhenUsed="1"/>
+    <w:lsdException w:name="Plain Text" w:semiHidden="1" w:unhideWhenUsed="1"/>
+    <w:lsdException w:name="E-mail Signature" w:semiHidden="1" w:unhideWhenUsed="1"/>
+    <w:lsdException w:name="HTML Top of Form" w:semiHidden="1" w:unhideWhenUsed="1"/>
+    <w:lsdException w:name="HTML Bottom of Form" w:semiHidden="1" w:unhideWhenUsed="1"/>
+    <w:lsdException w:name="Normal (Web)" w:semiHidden="1" w:unhideWhenUsed="1"/>
+    <w:lsdException w:name="HTML Acronym" w:semiHidden="1" w:unhideWhenUsed="1"/>
+    <w:lsdException w:name="HTML Address" w:semiHidden="1" w:unhideWhenUsed="1"/>
+    <w:lsdException w:name="HTML Cite" w:semiHidden="1" w:unhideWhenUsed="1"/>
+    <w:lsdException w:name="HTML Code" w:semiHidden="1" w:unhideWhenUsed="1"/>
+    <w:lsdException w:name="HTML Definition" w:semiHidden="1" w:unhideWhenUsed="1"/>
+    <w:lsdException w:name="HTML Keyboard" w:semiHidden="1" w:unhideWhenUsed="1"/>
+    <w:lsdException w:name="HTML Preformatted" w:semiHidden="1" w:unhideWhenUsed="1"/>
+    <w:lsdException w:name="HTML Sample" w:semiHidden="1" w:unhideWhenUsed="1"/>
+    <w:lsdException w:name="HTML Typewriter" w:semiHidden="1" w:unhideWhenUsed="1"/>
+    <w:lsdException w:name="HTML Variable" w:semiHidden="1" w:unhideWhenUsed="1"/>
+    <w:lsdException w:name="Normal Table" w:semiHidden="1" w:unhideWhenUsed="1"/>
+    <w:lsdException w:name="annotation subject" w:semiHidden="1" w:unhideWhenUsed="1"/>
+    <w:lsdException w:name="No List" w:semiHidden="1" w:unhideWhenUsed="1"/>
+    <w:lsdException w:name="Outline List 1" w:semiHidden="1" w:unhideWhenUsed="1"/>
+    <w:lsdException w:name="Outline List 2" w:semiHidden="1" w:unhideWhenUsed="1"/>
+    <w:lsdException w:name="Outline List 3" w:semiHidden="1" w:unhideWhenUsed="1"/>
+    <w:lsdException w:name="Table Simple 1" w:semiHidden="1" w:unhideWhenUsed="1"/>
+    <w:lsdException w:name="Table Simple 2" w:semiHidden="1" w:unhideWhenUsed="1"/>
+    <w:lsdException w:name="Table Simple 3" w:semiHidden="1" w:unhideWhenUsed="1"/>
+    <w:lsdException w:name="Table Classic 1" w:semiHidden="1" w:unhideWhenUsed="1"/>
+    <w:lsdException w:name="Table Classic 2" w:semiHidden="1" w:unhideWhenUsed="1"/>
+    <w:lsdException w:name="Table Classic 3" w:semiHidden="1" w:unhideWhenUsed="1"/>
+    <w:lsdException w:name="Table Classic 4" w:semiHidden="1" w:unhideWhenUsed="1"/>
+    <w:lsdException w:name="Table Colorful 1" w:semiHidden="1" w:unhideWhenUsed="1"/>
+    <w:lsdException w:name="Table Colorful 2" w:semiHidden="1" w:unhideWhenUsed="1"/>
+    <w:lsdException w:name="Table Colorful 3" w:semiHidden="1" w:unhideWhenUsed="1"/>
+    <w:lsdException w:name="Table Columns 1" w:semiHidden="1" w:unhideWhenUsed="1"/>
+    <w:lsdException w:name="Table Columns 2" w:semiHidden="1" w:unhideWhenUsed="1"/>
+    <w:lsdException w:name="Table Columns 3" w:semiHidden="1" w:unhideWhenUsed="1"/>
+    <w:lsdException w:name="Table Columns 4" w:semiHidden="1" w:unhideWhenUsed="1"/>
+    <w:lsdException w:name="Table Columns 5" w:semiHidden="1" w:unhideWhenUsed="1"/>
+    <w:lsdException w:name="Table Grid 1" w:semiHidden="1" w:unhideWhenUsed="1"/>
+    <w:lsdException w:name="Table Grid 2" w:semiHidden="1" w:unhideWhenUsed="1"/>
+    <w:lsdException w:name="Table Grid 3" w:semiHidden="1" w:unhideWhenUsed="1"/>
+    <w:lsdException w:name="Table Grid 4" w:semiHidden="1" w:unhideWhenUsed="1"/>
+    <w:lsdException w:name="Table Grid 5" w:semiHidden="1" w:unhideWhenUsed="1"/>
+    <w:lsdException w:name="Table Grid 6" w:semiHidden="1" w:unhideWhenUsed="1"/>
+    <w:lsdException w:name="Table Grid 7" w:semiHidden="1" w:unhideWhenUsed="1"/>
+    <w:lsdException w:name="Table Grid 8" w:semiHidden="1" w:unhideWhenUsed="1"/>
+    <w:lsdException w:name="Table List 1" w:semiHidden="1" w:unhideWhenUsed="1"/>
+    <w:lsdException w:name="Table List 2" w:semiHidden="1" w:unhideWhenUsed="1"/>
+    <w:lsdException w:name="Table List 3" w:semiHidden="1" w:unhideWhenUsed="1"/>
+    <w:lsdException w:name="Table List 4" w:semiHidden="1" w:unhideWhenUsed="1"/>
+    <w:lsdException w:name="Table List 5" w:semiHidden="1" w:unhideWhenUsed="1"/>
+    <w:lsdException w:name="Table List 6" w:semiHidden="1" w:unhideWhenUsed="1"/>
+    <w:lsdException w:name="Table List 7" w:semiHidden="1" w:unhideWhenUsed="1"/>
+    <w:lsdException w:name="Table List 8" w:semiHidden="1" w:unhideWhenUsed="1"/>
+    <w:lsdException w:name="Table 3D effects 1" w:semiHidden="1" w:unhideWhenUsed="1"/>
+    <w:lsdException w:name="Table 3D effects 2" w:semiHidden="1" w:unhideWhenUsed="1"/>
+    <w:lsdException w:name="Table 3D effects 3" w:semiHidden="1" w:unhideWhenUsed="1"/>
+    <w:lsdException w:name="Table Contemporary" w:semiHidden="1" w:unhideWhenUsed="1"/>
+    <w:lsdException w:name="Table Elegant" w:semiHidden="1" w:unhideWhenUsed="1"/>
+    <w:lsdException w:name="Table Professional" w:semiHidden="1" w:unhideWhenUsed="1"/>
+    <w:lsdException w:name="Table Subtle 1" w:semiHidden="1" w:unhideWhenUsed="1"/>
+    <w:lsdException w:name="Table Subtle 2" w:semiHidden="1" w:unhideWhenUsed="1"/>
+    <w:lsdException w:name="Table Web 1" w:semiHidden="1" w:unhideWhenUsed="1"/>
+    <w:lsdException w:name="Table Web 2" w:semiHidden="1" w:unhideWhenUsed="1"/>
+    <w:lsdException w:name="Table Web 3" w:semiHidden="1" w:unhideWhenUsed="1"/>
+    <w:lsdException w:name="Balloon Text" w:semiHidden="1" w:unhideWhenUsed="1"/>
+    <w:lsdException w:name="Table Grid" w:uiPriority="39"/>
+    <w:lsdException w:name="Table Theme" w:semiHidden="1" w:unhideWhenUsed="1"/>
+    <w:lsdException w:name="Placeholder Text" w:semiHidden="1"/>
+    <w:lsdException w:name="No Spacing" w:uiPriority="1" w:qFormat="1"/>
+    <w:lsdException w:name="Light Shading" w:uiPriority="60"/>
+    <w:lsdException w:name="Light List" w:uiPriority="61"/>
+    <w:lsdException w:name="Light Grid" w:uiPriority="62"/>
+    <w:lsdException w:name="Medium Shading 1" w:uiPriority="63"/>
+    <w:lsdException w:name="Medium Shading 2" w:uiPriority="64"/>
+    <w:lsdException w:name="Medium List 1" w:uiPriority="65"/>
+    <w:lsdException w:name="Medium List 2" w:uiPriority="66"/>
+    <w:lsdException w:name="Medium Grid 1" w:uiPriority="67"/>
+    <w:lsdException w:name="Medium Grid 2" w:uiPriority="68"/>
+    <w:lsdException w:name="Medium Grid 3" w:uiPriority="69"/>
+    <w:lsdException w:name="Dark List" w:uiPriority="70"/>
+    <w:lsdException w:name="Colorful Shading" w:uiPriority="71"/>
+    <w:lsdException w:name="Colorful List" w:uiPriority="72"/>
+    <w:lsdException w:name="Colorful Grid" w:uiPriority="73"/>
+    <w:lsdException w:name="Light Shading Accent 1" w:uiPriority="60"/>
+    <w:lsdException w:name="Light List Accent 1" w:uiPriority="61"/>
+    <w:lsdException w:name="Light Grid Accent 1" w:uiPriority="62"/>
+    <w:lsdException w:name="Medium Shading 1 Accent 1" w:uiPriority="63"/>
+    <w:lsdException w:name="Medium Shading 2 Accent 1" w:uiPriority="64"/>
+    <w:lsdException w:name="Medium List 1 Accent 1" w:uiPriority="65"/>
+    <w:lsdException w:name="Revision" w:semiHidden="1"/>
+    <w:lsdException w:name="List Paragraph" w:uiPriority="34" w:qFormat="1"/>
+    <w:lsdException w:name="Quote" w:uiPriority="29" w:qFormat="1"/>
+    <w:lsdException w:name="Intense Quote" w:uiPriority="30" w:qFormat="1"/>
+    <w:lsdException w:name="Medium List 2 Accent 1" w:uiPriority="66"/>
+    <w:lsdException w:name="Medium Grid 1 Accent 1" w:uiPriority="67"/>
+    <w:lsdException w:name="Medium Grid 2 Accent 1" w:uiPriority="68"/>
+    <w:lsdException w:name="Medium Grid 3 Accent 1" w:uiPriority="69"/>
+    <w:lsdException w:name="Dark List Accent 1" w:uiPriority="70"/>
+    <w:lsdException w:name="Colorful Shading Accent 1" w:uiPriority="71"/>
+    <w:lsdException w:name="Colorful List Accent 1" w:uiPriority="72"/>
+    <w:lsdException w:name="Colorful Grid Accent 1" w:uiPriority="73"/>
+    <w:lsdException w:name="Light Shading Accent 2" w:uiPriority="60"/>
+    <w:lsdException w:name="Light List Accent 2" w:uiPriority="61"/>
+    <w:lsdException w:name="Light Grid Accent 2" w:uiPriority="62"/>
+    <w:lsdException w:name="Medium Shading 1 Accent 2" w:uiPriority="63"/>
+    <w:lsdException w:name="Medium Shading 2 Accent 2" w:uiPriority="64"/>
+    <w:lsdException w:name="Medium List 1 Accent 2" w:uiPriority="65"/>
+    <w:lsdException w:name="Medium List 2 Accent 2" w:uiPriority="66"/>
+    <w:lsdException w:name="Medium Grid 1 Accent 2" w:uiPriority="67"/>
+    <w:lsdException w:name="Medium Grid 2 Accent 2" w:uiPriority="68"/>
+    <w:lsdException w:name="Medium Grid 3 Accent 2" w:uiPriority="69"/>
+    <w:lsdException w:name="Dark List Accent 2" w:uiPriority="70"/>
+    <w:lsdException w:name="Colorful Shading Accent 2" w:uiPriority="71"/>
+    <w:lsdException w:name="Colorful List Accent 2" w:uiPriority="72"/>
+    <w:lsdException w:name="Colorful Grid Accent 2" w:uiPriority="73"/>
+    <w:lsdException w:name="Light Shading Accent 3" w:uiPriority="60"/>
+    <w:lsdException w:name="Light List Accent 3" w:uiPriority="61"/>
+    <w:lsdException w:name="Light Grid Accent 3" w:uiPriority="62"/>
+    <w:lsdException w:name="Medium Shading 1 Accent 3" w:uiPriority="63"/>
+    <w:lsdException w:name="Medium Shading 2 Accent 3" w:uiPriority="64"/>
+    <w:lsdException w:name="Medium List 1 Accent 3" w:uiPriority="65"/>
+    <w:lsdException w:name="Medium List 2 Accent 3" w:uiPriority="66"/>
+    <w:lsdException w:name="Medium Grid 1 Accent 3" w:uiPriority="67"/>
+    <w:lsdException w:name="Medium Grid 2 Accent 3" w:uiPriority="68"/>
+    <w:lsdException w:name="Medium Grid 3 Accent 3" w:uiPriority="69"/>
+    <w:lsdException w:name="Dark List Accent 3" w:uiPriority="70"/>
+    <w:lsdException w:name="Colorful Shading Accent 3" w:uiPriority="71"/>
+    <w:lsdException w:name="Colorful List Accent 3" w:uiPriority="72"/>
+    <w:lsdException w:name="Colorful Grid Accent 3" w:uiPriority="73"/>
+    <w:lsdException w:name="Light Shading Accent 4" w:uiPriority="60"/>
+    <w:lsdException w:name="Light List Accent 4" w:uiPriority="61"/>
+    <w:lsdException w:name="Light Grid Accent 4" w:uiPriority="62"/>
+    <w:lsdException w:name="Medium Shading 1 Accent 4" w:uiPriority="63"/>
+    <w:lsdException w:name="Medium Shading 2 Accent 4" w:uiPriority="64"/>
+    <w:lsdException w:name="Medium List 1 Accent 4" w:uiPriority="65"/>
+    <w:lsdException w:name="Medium List 2 Accent 4" w:uiPriority="66"/>
+    <w:lsdException w:name="Medium Grid 1 Accent 4" w:uiPriority="67"/>
+    <w:lsdException w:name="Medium Grid 2 Accent 4" w:uiPriority="68"/>
+    <w:lsdException w:name="Medium Grid 3 Accent 4" w:uiPriority="69"/>
+    <w:lsdException w:name="Dark List Accent 4" w:uiPriority="70"/>
+    <w:lsdException w:name="Colorful Shading Accent 4" w:uiPriority="71"/>
+    <w:lsdException w:name="Colorful List Accent 4" w:uiPriority="72"/>
+    <w:lsdException w:name="Colorful Grid Accent 4" w:uiPriority="73"/>
+    <w:lsdException w:name="Light Shading Accent 5" w:uiPriority="60"/>
+    <w:lsdException w:name="Light List Accent 5" w:uiPriority="61"/>
+    <w:lsdException w:name="Light Grid Accent 5" w:uiPriority="62"/>
+    <w:lsdException w:name="Medium Shading 1 Accent 5" w:uiPriority="63"/>
+    <w:lsdException w:name="Medium Shading 2 Accent 5" w:uiPriority="64"/>
+    <w:lsdException w:name="Medium List 1 Accent 5" w:uiPriority="65"/>
+    <w:lsdException w:name="Medium List 2 Accent 5" w:uiPriority="66"/>
+    <w:lsdException w:name="Medium Grid 1 Accent 5" w:uiPriority="67"/>
+    <w:lsdException w:name="Medium Grid 2 Accent 5" w:uiPriority="68"/>
+    <w:lsdException w:name="Medium Grid 3 Accent 5" w:uiPriority="69"/>
+    <w:lsdException w:name="Dark List Accent 5" w:uiPriority="70"/>
+    <w:lsdException w:name="Colorful Shading Accent 5" w:uiPriority="71"/>
+    <w:lsdException w:name="Colorful List Accent 5" w:uiPriority="72"/>
+    <w:lsdException w:name="Colorful Grid Accent 5" w:uiPriority="73"/>
+    <w:lsdException w:name="Light Shading Accent 6" w:uiPriority="60"/>
+    <w:lsdException w:name="Light List Accent 6" w:uiPriority="61"/>
+    <w:lsdException w:name="Light Grid Accent 6" w:uiPriority="62"/>
+    <w:lsdException w:name="Medium Shading 1 Accent 6" w:uiPriority="63"/>
+    <w:lsdException w:name="Medium Shading 2 Accent 6" w:uiPriority="64"/>
+    <w:lsdException w:name="Medium List 1 Accent 6" w:uiPriority="65"/>
+    <w:lsdException w:name="Medium List 2 Accent 6" w:uiPriority="66"/>
+    <w:lsdException w:name="Medium Grid 1 Accent 6" w:uiPriority="67"/>
+    <w:lsdException w:name="Medium Grid 2 Accent 6" w:uiPriority="68"/>
+    <w:lsdException w:name="Medium Grid 3 Accent 6" w:uiPriority="69"/>
+    <w:lsdException w:name="Dark List Accent 6" w:uiPriority="70"/>
+    <w:lsdException w:name="Colorful Shading Accent 6" w:uiPriority="71"/>
+    <w:lsdException w:name="Colorful List Accent 6" w:uiPriority="72"/>
+    <w:lsdException w:name="Colorful Grid Accent 6" w:uiPriority="73"/>
+    <w:lsdException w:name="Subtle Emphasis" w:uiPriority="19" w:qFormat="1"/>
+    <w:lsdException w:name="Intense Emphasis" w:uiPriority="21" w:qFormat="1"/>
+    <w:lsdException w:name="Subtle Reference" w:uiPriority="31" w:qFormat="1"/>
+    <w:lsdException w:name="Intense Reference" w:uiPriority="32" w:qFormat="1"/>
+    <w:lsdException w:name="Book Title" w:uiPriority="33" w:qFormat="1"/>
+    <w:lsdException w:name="Bibliography" w:semiHidden="1" w:uiPriority="37" w:unhideWhenUsed="1"/>
+    <w:lsdException w:name="TOC Heading" w:semiHidden="1" w:uiPriority="39" w:unhideWhenUsed="1" w:qFormat="1"/>
+    <w:lsdException w:name="Plain Table 1" w:uiPriority="41"/>
+    <w:lsdException w:name="Plain Table 2" w:uiPriority="42"/>
+    <w:lsdException w:name="Plain Table 3" w:uiPriority="43"/>
+    <w:lsdException w:name="Plain Table 4" w:uiPriority="44"/>
+    <w:lsdException w:name="Plain Table 5" w:uiPriority="45"/>
+    <w:lsdException w:name="Grid Table Light" w:uiPriority="40"/>
+    <w:lsdException w:name="Grid Table 1 Light" w:uiPriority="46"/>
+    <w:lsdException w:name="Grid Table 2" w:uiPriority="47"/>
+    <w:lsdException w:name="Grid Table 3" w:uiPriority="48"/>
+    <w:lsdException w:name="Grid Table 4" w:uiPriority="49"/>
+    <w:lsdException w:name="Grid Table 5 Dark" w:uiPriority="50"/>
+    <w:lsdException w:name="Grid Table 6 Colorful" w:uiPriority="51"/>
+    <w:lsdException w:name="Grid Table 7 Colorful" w:uiPriority="52"/>
+    <w:lsdException w:name="Grid Table 1 Light Accent 1" w:uiPriority="46"/>
+    <w:lsdException w:name="Grid Table 2 Accent 1" w:uiPriority="47"/>
+    <w:lsdException w:name="Grid Table 3 Accent 1" w:uiPriority="48"/>
+    <w:lsdException w:name="Grid Table 4 Accent 1" w:uiPriority="49"/>
+    <w:lsdException w:name="Grid Table 5 Dark Accent 1" w:uiPriority="50"/>
+    <w:lsdException w:name="Grid Table 6 Colorful Accent 1" w:uiPriority="51"/>
+    <w:lsdException w:name="Grid Table 7 Colorful Accent 1" w:uiPriority="52"/>
+    <w:lsdException w:name="Grid Table 1 Light Accent 2" w:uiPriority="46"/>
+    <w:lsdException w:name="Grid Table 2 Accent 2" w:uiPriority="47"/>
+    <w:lsdException w:name="Grid Table 3 Accent 2" w:uiPriority="48"/>
+    <w:lsdException w:name="Grid Table 4 Accent 2" w:uiPriority="49"/>
+    <w:lsdException w:name="Grid Table 5 Dark Accent 2" w:uiPriority="50"/>
+    <w:lsdException w:name="Grid Table 6 Colorful Accent 2" w:uiPriority="51"/>
+    <w:lsdException w:name="Grid Table 7 Colorful Accent 2" w:uiPriority="52"/>
+    <w:lsdException w:name="Grid Table 1 Light Accent 3" w:uiPriority="46"/>
+    <w:lsdException w:name="Grid Table 2 Accent 3" w:uiPriority="47"/>
+    <w:lsdException w:name="Grid Table 3 Accent 3" w:uiPriority="48"/>
+    <w:lsdException w:name="Grid Table 4 Accent 3" w:uiPriority="49"/>
+    <w:lsdException w:name="Grid Table 5 Dark Accent 3" w:uiPriority="50"/>
+    <w:lsdException w:name="Grid Table 6 Colorful Accent 3" w:uiPriority="51"/>
+    <w:lsdException w:name="Grid Table 7 Colorful Accent 3" w:uiPriority="52"/>
+    <w:lsdException w:name="Grid Table 1 Light Accent 4" w:uiPriority="46"/>
+    <w:lsdException w:name="Grid Table 2 Accent 4" w:uiPriority="47"/>
+    <w:lsdException w:name="Grid Table 3 Accent 4" w:uiPriority="48"/>
+    <w:lsdException w:name="Grid Table 4 Accent 4" w:uiPriority="49"/>
+    <w:lsdException w:name="Grid Table 5 Dark Accent 4" w:uiPriority="50"/>
+    <w:lsdException w:name="Grid Table 6 Colorful Accent 4" w:uiPriority="51"/>
+    <w:lsdException w:name="Grid Table 7 Colorful Accent 4" w:uiPriority="52"/>
+    <w:lsdException w:name="Grid Table 1 Light Accent 5" w:uiPriority="46"/>
+    <w:lsdException w:name="Grid Table 2 Accent 5" w:uiPriority="47"/>
+    <w:lsdException w:name="Grid Table 3 Accent 5" w:uiPriority="48"/>
+    <w:lsdException w:name="Grid Table 4 Accent 5" w:uiPriority="49"/>
+    <w:lsdException w:name="Grid Table 5 Dark Accent 5" w:uiPriority="50"/>
+    <w:lsdException w:name="Grid Table 6 Colorful Accent 5" w:uiPriority="51"/>
+    <w:lsdException w:name="Grid Table 7 Colorful Accent 5" w:uiPriority="52"/>
+    <w:lsdException w:name="Grid Table 1 Light Accent 6" w:uiPriority="46"/>
+    <w:lsdException w:name="Grid Table 2 Accent 6" w:uiPriority="47"/>
+    <w:lsdException w:name="Grid Table 3 Accent 6" w:uiPriority="48"/>
+    <w:lsdException w:name="Grid Table 4 Accent 6" w:uiPriority="49"/>
+    <w:lsdException w:name="Grid Table 5 Dark Accent 6" w:uiPriority="50"/>
+    <w:lsdException w:name="Grid Table 6 Colorful Accent 6" w:uiPriority="51"/>
+    <w:lsdException w:name="Grid Table 7 Colorful Accent 6" w:uiPriority="52"/>
+    <w:lsdException w:name="List Table 1 Light" w:uiPriority="46"/>
+    <w:lsdException w:name="List Table 2" w:uiPriority="47"/>
+    <w:lsdException w:name="List Table 3" w:uiPriority="48"/>
+    <w:lsdException w:name="List Table 4" w:uiPriority="49"/>
+    <w:lsdException w:name="List Table 5 Dark" w:uiPriority="50"/>
+    <w:lsdException w:name="List Table 6 Colorful" w:uiPriority="51"/>
+    <w:lsdException w:name="List Table 7 Colorful" w:uiPriority="52"/>
+    <w:lsdException w:name="List Table 1 Light Accent 1" w:uiPriority="46"/>
+    <w:lsdException w:name="List Table 2 Accent 1" w:uiPriority="47"/>
+    <w:lsdException w:name="List Table 3 Accent 1" w:uiPriority="48"/>
+    <w:lsdException w:name="List Table 4 Accent 1" w:uiPriority="49"/>
+    <w:lsdException w:name="List Table 5 Dark Accent 1" w:uiPriority="50"/>
+    <w:lsdException w:name="List Table 6 Colorful Accent 1" w:uiPriority="51"/>
+    <w:lsdException w:name="List Table 7 Colorful Accent 1" w:uiPriority="52"/>
+    <w:lsdException w:name="List Table 1 Light Accent 2" w:uiPriority="46"/>
+    <w:lsdException w:name="List Table 2 Accent 2" w:uiPriority="47"/>
+    <w:lsdException w:name="List Table 3 Accent 2" w:uiPriority="48"/>
+    <w:lsdException w:name="List Table 4 Accent 2" w:uiPriority="49"/>
+    <w:lsdException w:name="List Table 5 Dark Accent 2" w:uiPriority="50"/>
+    <w:lsdException w:name="List Table 6 Colorful Accent 2" w:uiPriority="51"/>
+    <w:lsdException w:name="List Table 7 Colorful Accent 2" w:uiPriority="52"/>
+    <w:lsdException w:name="List Table 1 Light Accent 3" w:uiPriority="46"/>
+    <w:lsdException w:name="List Table 2 Accent 3" w:uiPriority="47"/>
+    <w:lsdException w:name="List Table 3 Accent 3" w:uiPriority="48"/>
+    <w:lsdException w:name="List Table 4 Accent 3" w:uiPriority="49"/>
+    <w:lsdException w:name="List Table 5 Dark Accent 3" w:uiPriority="50"/>
+    <w:lsdException w:name="List Table 6 Colorful Accent 3" w:uiPriority="51"/>
+    <w:lsdException w:name="List Table 7 Colorful Accent 3" w:uiPriority="52"/>
+    <w:lsdException w:name="List Table 1 Light Accent 4" w:uiPriority="46"/>
+    <w:lsdException w:name="List Table 2 Accent 4" w:uiPriority="47"/>
+    <w:lsdException w:name="List Table 3 Accent 4" w:uiPriority="48"/>
+    <w:lsdException w:name="List Table 4 Accent 4" w:uiPriority="49"/>
+    <w:lsdException w:name="List Table 5 Dark Accent 4" w:uiPriority="50"/>
+    <w:lsdException w:name="List Table 6 Colorful Accent 4" w:uiPriority="51"/>
+    <w:lsdException w:name="List Table 7 Colorful Accent 4" w:uiPriority="52"/>
+    <w:lsdException w:name="List Table 1 Light Accent 5" w:uiPriority="46"/>
+    <w:lsdException w:name="List Table 2 Accent 5" w:uiPriority="47"/>
+    <w:lsdException w:name="List Table 3 Accent 5" w:uiPriority="48"/>
+    <w:lsdException w:name="List Table 4 Accent 5" w:uiPriority="49"/>
+    <w:lsdException w:name="List Table 5 Dark Accent 5" w:uiPriority="50"/>
+    <w:lsdException w:name="List Table 6 Colorful Accent 5" w:uiPriority="51"/>
+    <w:lsdException w:name="List Table 7 Colorful Accent 5" w:uiPriority="52"/>
+    <w:lsdException w:name="List Table 1 Light Accent 6" w:uiPriority="46"/>
+    <w:lsdException w:name="List Table 2 Accent 6" w:uiPriority="47"/>
+    <w:lsdException w:name="List Table 3 Accent 6" w:uiPriority="48"/>
+    <w:lsdException w:name="List Table 4 Accent 6" w:uiPriority="49"/>
+    <w:lsdException w:name="List Table 5 Dark Accent 6" w:uiPriority="50"/>
+    <w:lsdException w:name="List Table 6 Colorful Accent 6" w:uiPriority="51"/>
+    <w:lsdException w:name="List Table 7 Colorful Accent 6" w:uiPriority="52"/>
+    <w:lsdException w:name="Mention" w:semiHidden="1" w:unhideWhenUsed="1"/>
+    <w:lsdException w:name="Smart Hyperlink" w:semiHidden="1" w:unhideWhenUsed="1"/>
+    <w:lsdException w:name="Hashtag" w:semiHidden="1" w:unhideWhenUsed="1"/>
+    <w:lsdException w:name="Unresolved Mention" w:semiHidden="1" w:unhideWhenUsed="1"/>
+    <w:lsdException w:name="Smart Link" w:semiHidden="1" w:unhideWhenUsed="1"/>
+  </w:latentStyles>
+  <w:style w:type="paragraph" w:default="1" w:styleId="Standaard">
     <w:name w:val="Normal"/>
-    <w:next w:val="Normal"/>
-    <w:pPr/>
+    <w:qFormat/>
     <w:rPr>
       <w:sz w:val="24"/>
       <w:szCs w:val="24"/>
-      <w:lang w:val="en-US" w:eastAsia="en-US" w:bidi="ar-SA"/>
+      <w:lang w:val="en-US" w:eastAsia="en-US"/>
     </w:rPr>
   </w:style>
-  <w:style w:type="character" w:default="1" w:styleId="Default Paragraph Font">
+  <w:style w:type="paragraph" w:styleId="Kop2">
+    <w:name w:val="heading 2"/>
+    <w:next w:val="Body"/>
+    <w:uiPriority w:val="9"/>
+    <w:unhideWhenUsed/>
+    <w:qFormat/>
+    <w:pPr>
+      <w:keepNext/>
+      <w:outlineLvl w:val="1"/>
+    </w:pPr>
+    <w:rPr>
+      <w:rFonts w:ascii="Helvetica Neue" w:hAnsi="Helvetica Neue" w:cs="Arial Unicode MS"/>
+      <w:b/>
+      <w:bCs/>
+      <w:color w:val="000000"/>
+      <w:sz w:val="32"/>
+      <w:szCs w:val="32"/>
+      <w:lang w:val="nl-NL"/>
+      <w14:textOutline w14:w="0" w14:cap="flat" w14:cmpd="sng" w14:algn="ctr">
+        <w14:noFill/>
+        <w14:prstDash w14:val="solid"/>
+        <w14:bevel/>
+      </w14:textOutline>
+    </w:rPr>
+  </w:style>
+  <w:style w:type="character" w:default="1" w:styleId="Standaardalinea-lettertype">
     <w:name w:val="Default Paragraph Font"/>
-    <w:next w:val="Default Paragraph Font"/>
+    <w:uiPriority w:val="1"/>
+    <w:semiHidden/>
+    <w:unhideWhenUsed/>
+  </w:style>
+  <w:style w:type="table" w:default="1" w:styleId="Standaardtabel">
+    <w:name w:val="Normal Table"/>
+    <w:uiPriority w:val="99"/>
+    <w:semiHidden/>
+    <w:unhideWhenUsed/>
+    <w:tblPr>
+      <w:tblInd w:w="0" w:type="dxa"/>
+      <w:tblCellMar>
+        <w:top w:w="0" w:type="dxa"/>
+        <w:left w:w="108" w:type="dxa"/>
+        <w:bottom w:w="0" w:type="dxa"/>
+        <w:right w:w="108" w:type="dxa"/>
+      </w:tblCellMar>
+    </w:tblPr>
+  </w:style>
+  <w:style w:type="numbering" w:default="1" w:styleId="Geenlijst">
+    <w:name w:val="No List"/>
+    <w:uiPriority w:val="99"/>
+    <w:semiHidden/>
+    <w:unhideWhenUsed/>
   </w:style>
   <w:style w:type="character" w:styleId="Hyperlink">
     <w:name w:val="Hyperlink"/>
@@ -1665,268 +2311,98 @@
       <w:u w:val="single"/>
     </w:rPr>
   </w:style>
-  <w:style w:type="table" w:default="1" w:styleId="Table Normal">
+  <w:style w:type="table" w:customStyle="1" w:styleId="TableNormal">
     <w:name w:val="Table Normal"/>
-    <w:next w:val="Table Normal"/>
-    <w:pPr/>
     <w:tblPr>
       <w:tblInd w:w="0" w:type="dxa"/>
+      <w:tblCellMar>
+        <w:top w:w="0" w:type="dxa"/>
+        <w:left w:w="0" w:type="dxa"/>
+        <w:bottom w:w="0" w:type="dxa"/>
+        <w:right w:w="0" w:type="dxa"/>
+      </w:tblCellMar>
     </w:tblPr>
-    <w:trPr/>
-    <w:tcPr/>
-    <w:tblStylePr w:type="firstRow"/>
-    <w:tblStylePr w:type="lastRow"/>
-    <w:tblStylePr w:type="firstCol"/>
-    <w:tblStylePr w:type="lastCol"/>
-    <w:tblStylePr w:type="band1Vert"/>
-    <w:tblStylePr w:type="band2Vert"/>
-    <w:tblStylePr w:type="band1Horz"/>
-    <w:tblStylePr w:type="band2Horz"/>
-    <w:tblStylePr w:type="neCell"/>
-    <w:tblStylePr w:type="nwCell"/>
-    <w:tblStylePr w:type="seCell"/>
-    <w:tblStylePr w:type="swCell"/>
   </w:style>
-  <w:style w:type="numbering" w:default="1" w:styleId="No List">
-    <w:name w:val="No List"/>
-    <w:next w:val="No List"/>
-    <w:pPr/>
-  </w:style>
-  <w:style w:type="paragraph" w:styleId="Title">
+  <w:style w:type="paragraph" w:styleId="Titel">
     <w:name w:val="Title"/>
     <w:next w:val="Body"/>
+    <w:uiPriority w:val="10"/>
+    <w:qFormat/>
     <w:pPr>
-      <w:keepNext w:val="1"/>
-      <w:keepLines w:val="0"/>
-      <w:pageBreakBefore w:val="0"/>
-      <w:widowControl w:val="1"/>
-      <w:shd w:val="clear" w:color="auto" w:fill="auto"/>
-      <w:suppressAutoHyphens w:val="0"/>
-      <w:bidi w:val="0"/>
-      <w:spacing w:before="0" w:after="0" w:line="240" w:lineRule="auto"/>
-      <w:ind w:left="0" w:right="0" w:firstLine="0"/>
-      <w:jc w:val="left"/>
-      <w:outlineLvl w:val="9"/>
+      <w:keepNext/>
     </w:pPr>
     <w:rPr>
-      <w:rFonts w:ascii="Helvetica Neue" w:cs="Arial Unicode MS" w:hAnsi="Helvetica Neue" w:eastAsia="Arial Unicode MS"/>
-      <w:b w:val="1"/>
-      <w:bCs w:val="1"/>
-      <w:i w:val="0"/>
-      <w:iCs w:val="0"/>
-      <w:caps w:val="0"/>
-      <w:smallCaps w:val="0"/>
-      <w:strike w:val="0"/>
-      <w:dstrike w:val="0"/>
-      <w:outline w:val="0"/>
+      <w:rFonts w:ascii="Helvetica Neue" w:hAnsi="Helvetica Neue" w:cs="Arial Unicode MS"/>
+      <w:b/>
+      <w:bCs/>
       <w:color w:val="000000"/>
-      <w:spacing w:val="0"/>
-      <w:kern w:val="0"/>
-      <w:position w:val="0"/>
       <w:sz w:val="60"/>
       <w:szCs w:val="60"/>
-      <w:u w:val="none"/>
-      <w:shd w:val="nil" w:color="auto" w:fill="auto"/>
-      <w:vertAlign w:val="baseline"/>
       <w:lang w:val="nl-NL"/>
-      <w14:textOutline>
+      <w14:textOutline w14:w="0" w14:cap="flat" w14:cmpd="sng" w14:algn="ctr">
         <w14:noFill/>
+        <w14:prstDash w14:val="solid"/>
+        <w14:bevel/>
       </w14:textOutline>
-      <w14:textFill>
-        <w14:solidFill>
-          <w14:srgbClr w14:val="000000"/>
-        </w14:solidFill>
-      </w14:textFill>
     </w:rPr>
   </w:style>
-  <w:style w:type="paragraph" w:styleId="Body">
+  <w:style w:type="paragraph" w:customStyle="1" w:styleId="Body">
     <w:name w:val="Body"/>
-    <w:next w:val="Body"/>
     <w:pPr>
-      <w:keepNext w:val="0"/>
-      <w:keepLines w:val="0"/>
-      <w:pageBreakBefore w:val="0"/>
-      <w:widowControl w:val="1"/>
-      <w:shd w:val="clear" w:color="auto" w:fill="auto"/>
-      <w:suppressAutoHyphens w:val="0"/>
-      <w:bidi w:val="0"/>
-      <w:spacing w:before="160" w:after="0" w:line="240" w:lineRule="auto"/>
-      <w:ind w:left="0" w:right="0" w:firstLine="0"/>
-      <w:jc w:val="left"/>
-      <w:outlineLvl w:val="9"/>
+      <w:spacing w:before="160"/>
     </w:pPr>
     <w:rPr>
-      <w:rFonts w:ascii="Helvetica Neue" w:cs="Arial Unicode MS" w:hAnsi="Helvetica Neue" w:eastAsia="Arial Unicode MS"/>
-      <w:b w:val="0"/>
-      <w:bCs w:val="0"/>
-      <w:i w:val="0"/>
-      <w:iCs w:val="0"/>
-      <w:caps w:val="0"/>
-      <w:smallCaps w:val="0"/>
-      <w:strike w:val="0"/>
-      <w:dstrike w:val="0"/>
-      <w:outline w:val="0"/>
+      <w:rFonts w:ascii="Helvetica Neue" w:hAnsi="Helvetica Neue" w:cs="Arial Unicode MS"/>
       <w:color w:val="000000"/>
-      <w:spacing w:val="0"/>
-      <w:kern w:val="0"/>
-      <w:position w:val="0"/>
       <w:sz w:val="24"/>
       <w:szCs w:val="24"/>
-      <w:u w:val="none"/>
-      <w:shd w:val="nil" w:color="auto" w:fill="auto"/>
-      <w:vertAlign w:val="baseline"/>
       <w:lang w:val="nl-NL"/>
-      <w14:textOutline>
+      <w14:textOutline w14:w="0" w14:cap="flat" w14:cmpd="sng" w14:algn="ctr">
         <w14:noFill/>
+        <w14:prstDash w14:val="solid"/>
+        <w14:bevel/>
       </w14:textOutline>
-      <w14:textFill>
-        <w14:solidFill>
-          <w14:srgbClr w14:val="000000"/>
-        </w14:solidFill>
-      </w14:textFill>
     </w:rPr>
   </w:style>
-  <w:style w:type="paragraph" w:styleId="Body.0">
+  <w:style w:type="paragraph" w:customStyle="1" w:styleId="Body0">
     <w:name w:val="Body"/>
-    <w:next w:val="Body.0"/>
     <w:pPr>
-      <w:keepNext w:val="0"/>
-      <w:keepLines w:val="0"/>
-      <w:pageBreakBefore w:val="0"/>
-      <w:widowControl w:val="1"/>
-      <w:shd w:val="clear" w:color="auto" w:fill="auto"/>
-      <w:suppressAutoHyphens w:val="0"/>
-      <w:bidi w:val="0"/>
-      <w:spacing w:before="0" w:after="0" w:line="288" w:lineRule="auto"/>
-      <w:ind w:left="0" w:right="0" w:firstLine="0"/>
-      <w:jc w:val="left"/>
-      <w:outlineLvl w:val="9"/>
+      <w:spacing w:line="288" w:lineRule="auto"/>
     </w:pPr>
     <w:rPr>
-      <w:rFonts w:ascii="Helvetica Neue" w:cs="Helvetica Neue" w:hAnsi="Helvetica Neue" w:eastAsia="Helvetica Neue"/>
-      <w:b w:val="0"/>
-      <w:bCs w:val="0"/>
-      <w:i w:val="0"/>
-      <w:iCs w:val="0"/>
-      <w:caps w:val="0"/>
-      <w:smallCaps w:val="0"/>
-      <w:strike w:val="0"/>
-      <w:dstrike w:val="0"/>
-      <w:outline w:val="0"/>
+      <w:rFonts w:ascii="Helvetica Neue" w:eastAsia="Helvetica Neue" w:hAnsi="Helvetica Neue" w:cs="Helvetica Neue"/>
       <w:color w:val="000000"/>
-      <w:spacing w:val="0"/>
-      <w:kern w:val="0"/>
-      <w:position w:val="0"/>
       <w:sz w:val="24"/>
       <w:szCs w:val="24"/>
-      <w:u w:val="none"/>
-      <w:shd w:val="nil" w:color="auto" w:fill="auto"/>
-      <w:vertAlign w:val="baseline"/>
-      <w14:textOutline>
+      <w14:textOutline w14:w="0" w14:cap="flat" w14:cmpd="sng" w14:algn="ctr">
         <w14:noFill/>
+        <w14:prstDash w14:val="solid"/>
+        <w14:bevel/>
       </w14:textOutline>
-      <w14:textFill>
-        <w14:solidFill>
-          <w14:srgbClr w14:val="000000"/>
-        </w14:solidFill>
-      </w14:textFill>
     </w:rPr>
   </w:style>
-  <w:style w:type="paragraph" w:styleId="Subtitle">
+  <w:style w:type="paragraph" w:styleId="Ondertitel">
     <w:name w:val="Subtitle"/>
     <w:next w:val="Body"/>
+    <w:uiPriority w:val="11"/>
+    <w:qFormat/>
     <w:pPr>
-      <w:keepNext w:val="1"/>
-      <w:keepLines w:val="0"/>
-      <w:pageBreakBefore w:val="0"/>
-      <w:widowControl w:val="1"/>
-      <w:shd w:val="clear" w:color="auto" w:fill="auto"/>
-      <w:suppressAutoHyphens w:val="0"/>
-      <w:bidi w:val="0"/>
-      <w:spacing w:before="0" w:after="0" w:line="240" w:lineRule="auto"/>
-      <w:ind w:left="0" w:right="0" w:firstLine="0"/>
-      <w:jc w:val="left"/>
-      <w:outlineLvl w:val="9"/>
+      <w:keepNext/>
     </w:pPr>
     <w:rPr>
-      <w:rFonts w:ascii="Helvetica Neue" w:cs="Arial Unicode MS" w:hAnsi="Helvetica Neue" w:eastAsia="Arial Unicode MS"/>
-      <w:b w:val="0"/>
-      <w:bCs w:val="0"/>
-      <w:i w:val="0"/>
-      <w:iCs w:val="0"/>
-      <w:caps w:val="0"/>
-      <w:smallCaps w:val="0"/>
-      <w:strike w:val="0"/>
-      <w:dstrike w:val="0"/>
-      <w:outline w:val="0"/>
+      <w:rFonts w:ascii="Helvetica Neue" w:hAnsi="Helvetica Neue" w:cs="Arial Unicode MS"/>
       <w:color w:val="000000"/>
-      <w:spacing w:val="0"/>
-      <w:kern w:val="0"/>
-      <w:position w:val="0"/>
       <w:sz w:val="40"/>
       <w:szCs w:val="40"/>
-      <w:u w:val="none"/>
-      <w:shd w:val="nil" w:color="auto" w:fill="auto"/>
-      <w:vertAlign w:val="baseline"/>
       <w:lang w:val="nl-NL"/>
-      <w14:textOutline>
+      <w14:textOutline w14:w="0" w14:cap="flat" w14:cmpd="sng" w14:algn="ctr">
         <w14:noFill/>
+        <w14:prstDash w14:val="solid"/>
+        <w14:bevel/>
       </w14:textOutline>
-      <w14:textFill>
-        <w14:solidFill>
-          <w14:srgbClr w14:val="000000"/>
-        </w14:solidFill>
-      </w14:textFill>
     </w:rPr>
   </w:style>
-  <w:style w:type="paragraph" w:styleId="Heading 2">
-    <w:name w:val="Heading 2"/>
-    <w:next w:val="Body"/>
-    <w:pPr>
-      <w:keepNext w:val="1"/>
-      <w:keepLines w:val="0"/>
-      <w:pageBreakBefore w:val="0"/>
-      <w:widowControl w:val="1"/>
-      <w:shd w:val="clear" w:color="auto" w:fill="auto"/>
-      <w:suppressAutoHyphens w:val="0"/>
-      <w:bidi w:val="0"/>
-      <w:spacing w:before="0" w:after="0" w:line="240" w:lineRule="auto"/>
-      <w:ind w:left="0" w:right="0" w:firstLine="0"/>
-      <w:jc w:val="left"/>
-      <w:outlineLvl w:val="1"/>
-    </w:pPr>
-    <w:rPr>
-      <w:rFonts w:ascii="Helvetica Neue" w:cs="Arial Unicode MS" w:hAnsi="Helvetica Neue" w:eastAsia="Arial Unicode MS"/>
-      <w:b w:val="1"/>
-      <w:bCs w:val="1"/>
-      <w:i w:val="0"/>
-      <w:iCs w:val="0"/>
-      <w:caps w:val="0"/>
-      <w:smallCaps w:val="0"/>
-      <w:strike w:val="0"/>
-      <w:dstrike w:val="0"/>
-      <w:outline w:val="0"/>
-      <w:color w:val="000000"/>
-      <w:spacing w:val="0"/>
-      <w:kern w:val="0"/>
-      <w:position w:val="0"/>
-      <w:sz w:val="32"/>
-      <w:szCs w:val="32"/>
-      <w:u w:val="none"/>
-      <w:shd w:val="nil" w:color="auto" w:fill="auto"/>
-      <w:vertAlign w:val="baseline"/>
-      <w:lang w:val="nl-NL"/>
-      <w14:textOutline>
-        <w14:noFill/>
-      </w14:textOutline>
-      <w14:textFill>
-        <w14:solidFill>
-          <w14:srgbClr w14:val="000000"/>
-        </w14:solidFill>
-      </w14:textFill>
-    </w:rPr>
-  </w:style>
-  <w:style w:type="numbering" w:styleId="Bullet Big">
+  <w:style w:type="numbering" w:customStyle="1" w:styleId="BulletBig">
     <w:name w:val="Bullet Big"/>
     <w:pPr>
       <w:numPr>
@@ -1938,7 +2414,7 @@
 </file>
 
 <file path=word/theme/theme1.xml><?xml version="1.0" encoding="utf-8"?>
-<a:theme xmlns:a="http://schemas.openxmlformats.org/drawingml/2006/main" xmlns:r="http://schemas.openxmlformats.org/officeDocument/2006/relationships" name="Blank">
+<a:theme xmlns:a="http://schemas.openxmlformats.org/drawingml/2006/main" name="Blank">
   <a:themeElements>
     <a:clrScheme name="Blank">
       <a:dk1>
@@ -2137,7 +2613,7 @@
         <a:effectLst/>
         <a:sp3d/>
       </a:spPr>
-      <a:bodyPr rot="0" spcFirstLastPara="1" vertOverflow="overflow" horzOverflow="overflow" vert="horz" wrap="square" lIns="50800" tIns="50800" rIns="50800" bIns="50800" numCol="1" spcCol="38100" rtlCol="0" anchor="ctr" upright="0">
+      <a:bodyPr rot="0" spcFirstLastPara="1" vertOverflow="overflow" horzOverflow="overflow" vert="horz" wrap="square" lIns="50800" tIns="50800" rIns="50800" bIns="50800" numCol="1" spcCol="38100" rtlCol="0" anchor="ctr">
         <a:spAutoFit/>
       </a:bodyPr>
       <a:lstStyle>
@@ -2156,7 +2632,7 @@
           <a:buFontTx/>
           <a:buNone/>
           <a:tabLst/>
-          <a:defRPr b="0" baseline="0" cap="none" i="0" spc="0" strike="noStrike" sz="2200" u="none" kumimoji="0" normalizeH="0">
+          <a:defRPr kumimoji="0" sz="2200" b="0" i="0" u="none" strike="noStrike" cap="none" spc="0" normalizeH="0" baseline="0">
             <a:ln>
               <a:noFill/>
             </a:ln>
@@ -2186,7 +2662,7 @@
           <a:buFontTx/>
           <a:buNone/>
           <a:tabLst/>
-          <a:defRPr b="0" baseline="0" cap="none" i="0" spc="0" strike="noStrike" sz="1800" u="none" kumimoji="0" normalizeH="0">
+          <a:defRPr kumimoji="0" sz="1800" b="0" i="0" u="none" strike="noStrike" cap="none" spc="0" normalizeH="0" baseline="0">
             <a:ln>
               <a:noFill/>
             </a:ln>
@@ -2212,7 +2688,7 @@
           <a:buFontTx/>
           <a:buNone/>
           <a:tabLst/>
-          <a:defRPr b="0" baseline="0" cap="none" i="0" spc="0" strike="noStrike" sz="1800" u="none" kumimoji="0" normalizeH="0">
+          <a:defRPr kumimoji="0" sz="1800" b="0" i="0" u="none" strike="noStrike" cap="none" spc="0" normalizeH="0" baseline="0">
             <a:ln>
               <a:noFill/>
             </a:ln>
@@ -2238,7 +2714,7 @@
           <a:buFontTx/>
           <a:buNone/>
           <a:tabLst/>
-          <a:defRPr b="0" baseline="0" cap="none" i="0" spc="0" strike="noStrike" sz="1800" u="none" kumimoji="0" normalizeH="0">
+          <a:defRPr kumimoji="0" sz="1800" b="0" i="0" u="none" strike="noStrike" cap="none" spc="0" normalizeH="0" baseline="0">
             <a:ln>
               <a:noFill/>
             </a:ln>
@@ -2264,7 +2740,7 @@
           <a:buFontTx/>
           <a:buNone/>
           <a:tabLst/>
-          <a:defRPr b="0" baseline="0" cap="none" i="0" spc="0" strike="noStrike" sz="1800" u="none" kumimoji="0" normalizeH="0">
+          <a:defRPr kumimoji="0" sz="1800" b="0" i="0" u="none" strike="noStrike" cap="none" spc="0" normalizeH="0" baseline="0">
             <a:ln>
               <a:noFill/>
             </a:ln>
@@ -2290,7 +2766,7 @@
           <a:buFontTx/>
           <a:buNone/>
           <a:tabLst/>
-          <a:defRPr b="0" baseline="0" cap="none" i="0" spc="0" strike="noStrike" sz="1800" u="none" kumimoji="0" normalizeH="0">
+          <a:defRPr kumimoji="0" sz="1800" b="0" i="0" u="none" strike="noStrike" cap="none" spc="0" normalizeH="0" baseline="0">
             <a:ln>
               <a:noFill/>
             </a:ln>
@@ -2316,7 +2792,7 @@
           <a:buFontTx/>
           <a:buNone/>
           <a:tabLst/>
-          <a:defRPr b="0" baseline="0" cap="none" i="0" spc="0" strike="noStrike" sz="1800" u="none" kumimoji="0" normalizeH="0">
+          <a:defRPr kumimoji="0" sz="1800" b="0" i="0" u="none" strike="noStrike" cap="none" spc="0" normalizeH="0" baseline="0">
             <a:ln>
               <a:noFill/>
             </a:ln>
@@ -2342,7 +2818,7 @@
           <a:buFontTx/>
           <a:buNone/>
           <a:tabLst/>
-          <a:defRPr b="0" baseline="0" cap="none" i="0" spc="0" strike="noStrike" sz="1800" u="none" kumimoji="0" normalizeH="0">
+          <a:defRPr kumimoji="0" sz="1800" b="0" i="0" u="none" strike="noStrike" cap="none" spc="0" normalizeH="0" baseline="0">
             <a:ln>
               <a:noFill/>
             </a:ln>
@@ -2368,7 +2844,7 @@
           <a:buFontTx/>
           <a:buNone/>
           <a:tabLst/>
-          <a:defRPr b="0" baseline="0" cap="none" i="0" spc="0" strike="noStrike" sz="1800" u="none" kumimoji="0" normalizeH="0">
+          <a:defRPr kumimoji="0" sz="1800" b="0" i="0" u="none" strike="noStrike" cap="none" spc="0" normalizeH="0" baseline="0">
             <a:ln>
               <a:noFill/>
             </a:ln>
@@ -2394,7 +2870,7 @@
           <a:buFontTx/>
           <a:buNone/>
           <a:tabLst/>
-          <a:defRPr b="0" baseline="0" cap="none" i="0" spc="0" strike="noStrike" sz="1800" u="none" kumimoji="0" normalizeH="0">
+          <a:defRPr kumimoji="0" sz="1800" b="0" i="0" u="none" strike="noStrike" cap="none" spc="0" normalizeH="0" baseline="0">
             <a:ln>
               <a:noFill/>
             </a:ln>
@@ -2407,9 +2883,15 @@
         </a:lvl9pPr>
       </a:lstStyle>
       <a:style>
-        <a:lnRef idx="0"/>
-        <a:fillRef idx="0"/>
-        <a:effectRef idx="0"/>
+        <a:lnRef idx="0">
+          <a:scrgbClr r="0" g="0" b="0"/>
+        </a:lnRef>
+        <a:fillRef idx="0">
+          <a:scrgbClr r="0" g="0" b="0"/>
+        </a:fillRef>
+        <a:effectRef idx="0">
+          <a:scrgbClr r="0" g="0" b="0"/>
+        </a:effectRef>
         <a:fontRef idx="none"/>
       </a:style>
     </a:spDef>
@@ -2426,7 +2908,7 @@
         <a:effectLst/>
         <a:sp3d/>
       </a:spPr>
-      <a:bodyPr rot="0" spcFirstLastPara="1" vertOverflow="overflow" horzOverflow="overflow" vert="horz" wrap="square" lIns="91439" tIns="45719" rIns="91439" bIns="45719" numCol="1" spcCol="38100" rtlCol="0" anchor="t" upright="0">
+      <a:bodyPr rot="0" spcFirstLastPara="1" vertOverflow="overflow" horzOverflow="overflow" vert="horz" wrap="square" lIns="91439" tIns="45719" rIns="91439" bIns="45719" numCol="1" spcCol="38100" rtlCol="0" anchor="t">
         <a:noAutofit/>
       </a:bodyPr>
       <a:lstStyle>
@@ -2445,7 +2927,7 @@
           <a:buFontTx/>
           <a:buNone/>
           <a:tabLst/>
-          <a:defRPr b="0" baseline="0" cap="none" i="0" spc="0" strike="noStrike" sz="1800" u="none" kumimoji="0" normalizeH="0">
+          <a:defRPr kumimoji="0" sz="1800" b="0" i="0" u="none" strike="noStrike" cap="none" spc="0" normalizeH="0" baseline="0">
             <a:ln>
               <a:noFill/>
             </a:ln>
@@ -2471,7 +2953,7 @@
           <a:buFontTx/>
           <a:buNone/>
           <a:tabLst/>
-          <a:defRPr b="0" baseline="0" cap="none" i="0" spc="0" strike="noStrike" sz="1800" u="none" kumimoji="0" normalizeH="0">
+          <a:defRPr kumimoji="0" sz="1800" b="0" i="0" u="none" strike="noStrike" cap="none" spc="0" normalizeH="0" baseline="0">
             <a:ln>
               <a:noFill/>
             </a:ln>
@@ -2497,7 +2979,7 @@
           <a:buFontTx/>
           <a:buNone/>
           <a:tabLst/>
-          <a:defRPr b="0" baseline="0" cap="none" i="0" spc="0" strike="noStrike" sz="1800" u="none" kumimoji="0" normalizeH="0">
+          <a:defRPr kumimoji="0" sz="1800" b="0" i="0" u="none" strike="noStrike" cap="none" spc="0" normalizeH="0" baseline="0">
             <a:ln>
               <a:noFill/>
             </a:ln>
@@ -2523,7 +3005,7 @@
           <a:buFontTx/>
           <a:buNone/>
           <a:tabLst/>
-          <a:defRPr b="0" baseline="0" cap="none" i="0" spc="0" strike="noStrike" sz="1800" u="none" kumimoji="0" normalizeH="0">
+          <a:defRPr kumimoji="0" sz="1800" b="0" i="0" u="none" strike="noStrike" cap="none" spc="0" normalizeH="0" baseline="0">
             <a:ln>
               <a:noFill/>
             </a:ln>
@@ -2549,7 +3031,7 @@
           <a:buFontTx/>
           <a:buNone/>
           <a:tabLst/>
-          <a:defRPr b="0" baseline="0" cap="none" i="0" spc="0" strike="noStrike" sz="1800" u="none" kumimoji="0" normalizeH="0">
+          <a:defRPr kumimoji="0" sz="1800" b="0" i="0" u="none" strike="noStrike" cap="none" spc="0" normalizeH="0" baseline="0">
             <a:ln>
               <a:noFill/>
             </a:ln>
@@ -2575,7 +3057,7 @@
           <a:buFontTx/>
           <a:buNone/>
           <a:tabLst/>
-          <a:defRPr b="0" baseline="0" cap="none" i="0" spc="0" strike="noStrike" sz="1800" u="none" kumimoji="0" normalizeH="0">
+          <a:defRPr kumimoji="0" sz="1800" b="0" i="0" u="none" strike="noStrike" cap="none" spc="0" normalizeH="0" baseline="0">
             <a:ln>
               <a:noFill/>
             </a:ln>
@@ -2601,7 +3083,7 @@
           <a:buFontTx/>
           <a:buNone/>
           <a:tabLst/>
-          <a:defRPr b="0" baseline="0" cap="none" i="0" spc="0" strike="noStrike" sz="1800" u="none" kumimoji="0" normalizeH="0">
+          <a:defRPr kumimoji="0" sz="1800" b="0" i="0" u="none" strike="noStrike" cap="none" spc="0" normalizeH="0" baseline="0">
             <a:ln>
               <a:noFill/>
             </a:ln>
@@ -2627,7 +3109,7 @@
           <a:buFontTx/>
           <a:buNone/>
           <a:tabLst/>
-          <a:defRPr b="0" baseline="0" cap="none" i="0" spc="0" strike="noStrike" sz="1800" u="none" kumimoji="0" normalizeH="0">
+          <a:defRPr kumimoji="0" sz="1800" b="0" i="0" u="none" strike="noStrike" cap="none" spc="0" normalizeH="0" baseline="0">
             <a:ln>
               <a:noFill/>
             </a:ln>
@@ -2653,7 +3135,7 @@
           <a:buFontTx/>
           <a:buNone/>
           <a:tabLst/>
-          <a:defRPr b="0" baseline="0" cap="none" i="0" spc="0" strike="noStrike" sz="1800" u="none" kumimoji="0" normalizeH="0">
+          <a:defRPr kumimoji="0" sz="1800" b="0" i="0" u="none" strike="noStrike" cap="none" spc="0" normalizeH="0" baseline="0">
             <a:ln>
               <a:noFill/>
             </a:ln>
@@ -2679,7 +3161,7 @@
           <a:buFontTx/>
           <a:buNone/>
           <a:tabLst/>
-          <a:defRPr b="0" baseline="0" cap="none" i="0" spc="0" strike="noStrike" sz="1800" u="none" kumimoji="0" normalizeH="0">
+          <a:defRPr kumimoji="0" sz="1800" b="0" i="0" u="none" strike="noStrike" cap="none" spc="0" normalizeH="0" baseline="0">
             <a:ln>
               <a:noFill/>
             </a:ln>
@@ -2692,9 +3174,15 @@
         </a:lvl9pPr>
       </a:lstStyle>
       <a:style>
-        <a:lnRef idx="0"/>
-        <a:fillRef idx="0"/>
-        <a:effectRef idx="0"/>
+        <a:lnRef idx="0">
+          <a:scrgbClr r="0" g="0" b="0"/>
+        </a:lnRef>
+        <a:fillRef idx="0">
+          <a:scrgbClr r="0" g="0" b="0"/>
+        </a:fillRef>
+        <a:effectRef idx="0">
+          <a:scrgbClr r="0" g="0" b="0"/>
+        </a:effectRef>
         <a:fontRef idx="none"/>
       </a:style>
     </a:lnDef>
@@ -2708,7 +3196,7 @@
         <a:effectLst/>
         <a:sp3d/>
       </a:spPr>
-      <a:bodyPr rot="0" spcFirstLastPara="1" vertOverflow="overflow" horzOverflow="overflow" vert="horz" wrap="square" lIns="50800" tIns="50800" rIns="50800" bIns="50800" numCol="1" spcCol="38100" rtlCol="0" anchor="t" upright="0">
+      <a:bodyPr rot="0" spcFirstLastPara="1" vertOverflow="overflow" horzOverflow="overflow" vert="horz" wrap="square" lIns="50800" tIns="50800" rIns="50800" bIns="50800" numCol="1" spcCol="38100" rtlCol="0" anchor="t">
         <a:spAutoFit/>
       </a:bodyPr>
       <a:lstStyle>
@@ -2727,7 +3215,7 @@
           <a:buFontTx/>
           <a:buNone/>
           <a:tabLst/>
-          <a:defRPr b="0" baseline="0" cap="none" i="0" spc="0" strike="noStrike" sz="1200" u="none" kumimoji="0" normalizeH="0">
+          <a:defRPr kumimoji="0" sz="1200" b="0" i="0" u="none" strike="noStrike" cap="none" spc="0" normalizeH="0" baseline="0">
             <a:ln>
               <a:noFill/>
             </a:ln>
@@ -2757,7 +3245,7 @@
           <a:buFontTx/>
           <a:buNone/>
           <a:tabLst/>
-          <a:defRPr b="0" baseline="0" cap="none" i="0" spc="0" strike="noStrike" sz="1800" u="none" kumimoji="0" normalizeH="0">
+          <a:defRPr kumimoji="0" sz="1800" b="0" i="0" u="none" strike="noStrike" cap="none" spc="0" normalizeH="0" baseline="0">
             <a:ln>
               <a:noFill/>
             </a:ln>
@@ -2783,7 +3271,7 @@
           <a:buFontTx/>
           <a:buNone/>
           <a:tabLst/>
-          <a:defRPr b="0" baseline="0" cap="none" i="0" spc="0" strike="noStrike" sz="1800" u="none" kumimoji="0" normalizeH="0">
+          <a:defRPr kumimoji="0" sz="1800" b="0" i="0" u="none" strike="noStrike" cap="none" spc="0" normalizeH="0" baseline="0">
             <a:ln>
               <a:noFill/>
             </a:ln>
@@ -2809,7 +3297,7 @@
           <a:buFontTx/>
           <a:buNone/>
           <a:tabLst/>
-          <a:defRPr b="0" baseline="0" cap="none" i="0" spc="0" strike="noStrike" sz="1800" u="none" kumimoji="0" normalizeH="0">
+          <a:defRPr kumimoji="0" sz="1800" b="0" i="0" u="none" strike="noStrike" cap="none" spc="0" normalizeH="0" baseline="0">
             <a:ln>
               <a:noFill/>
             </a:ln>
@@ -2835,7 +3323,7 @@
           <a:buFontTx/>
           <a:buNone/>
           <a:tabLst/>
-          <a:defRPr b="0" baseline="0" cap="none" i="0" spc="0" strike="noStrike" sz="1800" u="none" kumimoji="0" normalizeH="0">
+          <a:defRPr kumimoji="0" sz="1800" b="0" i="0" u="none" strike="noStrike" cap="none" spc="0" normalizeH="0" baseline="0">
             <a:ln>
               <a:noFill/>
             </a:ln>
@@ -2861,7 +3349,7 @@
           <a:buFontTx/>
           <a:buNone/>
           <a:tabLst/>
-          <a:defRPr b="0" baseline="0" cap="none" i="0" spc="0" strike="noStrike" sz="1800" u="none" kumimoji="0" normalizeH="0">
+          <a:defRPr kumimoji="0" sz="1800" b="0" i="0" u="none" strike="noStrike" cap="none" spc="0" normalizeH="0" baseline="0">
             <a:ln>
               <a:noFill/>
             </a:ln>
@@ -2887,7 +3375,7 @@
           <a:buFontTx/>
           <a:buNone/>
           <a:tabLst/>
-          <a:defRPr b="0" baseline="0" cap="none" i="0" spc="0" strike="noStrike" sz="1800" u="none" kumimoji="0" normalizeH="0">
+          <a:defRPr kumimoji="0" sz="1800" b="0" i="0" u="none" strike="noStrike" cap="none" spc="0" normalizeH="0" baseline="0">
             <a:ln>
               <a:noFill/>
             </a:ln>
@@ -2913,7 +3401,7 @@
           <a:buFontTx/>
           <a:buNone/>
           <a:tabLst/>
-          <a:defRPr b="0" baseline="0" cap="none" i="0" spc="0" strike="noStrike" sz="1800" u="none" kumimoji="0" normalizeH="0">
+          <a:defRPr kumimoji="0" sz="1800" b="0" i="0" u="none" strike="noStrike" cap="none" spc="0" normalizeH="0" baseline="0">
             <a:ln>
               <a:noFill/>
             </a:ln>
@@ -2939,7 +3427,7 @@
           <a:buFontTx/>
           <a:buNone/>
           <a:tabLst/>
-          <a:defRPr b="0" baseline="0" cap="none" i="0" spc="0" strike="noStrike" sz="1800" u="none" kumimoji="0" normalizeH="0">
+          <a:defRPr kumimoji="0" sz="1800" b="0" i="0" u="none" strike="noStrike" cap="none" spc="0" normalizeH="0" baseline="0">
             <a:ln>
               <a:noFill/>
             </a:ln>
@@ -2965,7 +3453,7 @@
           <a:buFontTx/>
           <a:buNone/>
           <a:tabLst/>
-          <a:defRPr b="0" baseline="0" cap="none" i="0" spc="0" strike="noStrike" sz="1800" u="none" kumimoji="0" normalizeH="0">
+          <a:defRPr kumimoji="0" sz="1800" b="0" i="0" u="none" strike="noStrike" cap="none" spc="0" normalizeH="0" baseline="0">
             <a:ln>
               <a:noFill/>
             </a:ln>
@@ -2978,12 +3466,19 @@
         </a:lvl9pPr>
       </a:lstStyle>
       <a:style>
-        <a:lnRef idx="0"/>
-        <a:fillRef idx="0"/>
-        <a:effectRef idx="0"/>
+        <a:lnRef idx="0">
+          <a:scrgbClr r="0" g="0" b="0"/>
+        </a:lnRef>
+        <a:fillRef idx="0">
+          <a:scrgbClr r="0" g="0" b="0"/>
+        </a:fillRef>
+        <a:effectRef idx="0">
+          <a:scrgbClr r="0" g="0" b="0"/>
+        </a:effectRef>
         <a:fontRef idx="none"/>
       </a:style>
     </a:txDef>
   </a:objectDefaults>
+  <a:extraClrSchemeLst/>
 </a:theme>
 </file>
</xml_diff>